<commit_message>
Application of AI Updates
</commit_message>
<xml_diff>
--- a/Application of AI/Task/Week 1/Transcribe.docx
+++ b/Application of AI/Task/Week 1/Transcribe.docx
@@ -3332,6 +3332,11 @@
       </w:pPr>
     </w:p>
     <w:p>
+      <w:pPr>
+        <w:rPr>
+          <w:highlight w:val="yellow"/>
+        </w:rPr>
+      </w:pPr>
       <w:r>
         <w:rPr>
           <w:highlight w:val="yellow"/>
@@ -3340,453 +3345,1107 @@
         <w:t>Each property is just 0. 5. Yeah. 0. 2.</w:t>
       </w:r>
       <w:r>
-        <w:t xml:space="preserve"> We also have other distributions. For example, Binomial distribution to perform a sequence of an independent experiments, each of which has a probability of P of succeeding.</w:t>
-      </w:r>
-    </w:p>
-    <w:p/>
-    <w:p>
-      <w:r>
+        <w:t xml:space="preserve"> </w:t>
+      </w:r>
+      <w:r>
+        <w:rPr>
+          <w:highlight w:val="yellow"/>
+        </w:rPr>
+        <w:t>We also have other distributions. For example, Binomial distribution to perform a sequence of an independent experiments, each of which has a probability of P of succeeding.</w:t>
+      </w:r>
+    </w:p>
+    <w:p>
+      <w:pPr>
+        <w:rPr>
+          <w:highlight w:val="yellow"/>
+        </w:rPr>
+      </w:pPr>
+    </w:p>
+    <w:p>
+      <w:pPr>
+        <w:rPr>
+          <w:highlight w:val="yellow"/>
+        </w:rPr>
+      </w:pPr>
+      <w:r>
+        <w:rPr>
+          <w:highlight w:val="yellow"/>
+        </w:rPr>
         <w:t>For example, we are the p should be between 0 and 1. So the property of getting case successful in the end trials should be like Donate as is the and this notation should be x, the, binomial, and p here.</w:t>
       </w:r>
     </w:p>
-    <w:p/>
-    <w:p>
-      <w:r>
+    <w:p>
+      <w:pPr>
+        <w:rPr>
+          <w:highlight w:val="yellow"/>
+        </w:rPr>
+      </w:pPr>
+    </w:p>
+    <w:p>
+      <w:pPr>
+        <w:rPr>
+          <w:highlight w:val="yellow"/>
+        </w:rPr>
+      </w:pPr>
+      <w:r>
+        <w:rPr>
+          <w:highlight w:val="yellow"/>
+        </w:rPr>
         <w:t xml:space="preserve">And we </w:t>
       </w:r>
       <w:proofErr w:type="spellStart"/>
       <w:r>
+        <w:rPr>
+          <w:highlight w:val="yellow"/>
+        </w:rPr>
         <w:t>we</w:t>
       </w:r>
       <w:proofErr w:type="spellEnd"/>
       <w:r>
+        <w:rPr>
+          <w:highlight w:val="yellow"/>
+        </w:rPr>
         <w:t xml:space="preserve"> also have poison distribution, which means that a number of </w:t>
       </w:r>
       <w:proofErr w:type="gramStart"/>
       <w:r>
+        <w:rPr>
+          <w:highlight w:val="yellow"/>
+        </w:rPr>
         <w:t>event</w:t>
       </w:r>
       <w:proofErr w:type="gramEnd"/>
       <w:r>
+        <w:rPr>
+          <w:highlight w:val="yellow"/>
+        </w:rPr>
         <w:t>, operate independently in a fixed interval of time with a known random lambda here.</w:t>
       </w:r>
     </w:p>
-    <w:p/>
-    <w:p>
-      <w:r>
+    <w:p>
+      <w:pPr>
+        <w:rPr>
+          <w:highlight w:val="yellow"/>
+        </w:rPr>
+      </w:pPr>
+    </w:p>
+    <w:p>
+      <w:r>
+        <w:rPr>
+          <w:highlight w:val="yellow"/>
+        </w:rPr>
         <w:t xml:space="preserve">Just create a random variable x with a state of care that is </w:t>
       </w:r>
       <w:proofErr w:type="spellStart"/>
       <w:r>
+        <w:rPr>
+          <w:highlight w:val="yellow"/>
+        </w:rPr>
         <w:t>is</w:t>
       </w:r>
       <w:proofErr w:type="spellEnd"/>
       <w:r>
+        <w:rPr>
+          <w:highlight w:val="yellow"/>
+        </w:rPr>
         <w:t xml:space="preserve"> it 1 to </w:t>
       </w:r>
       <w:proofErr w:type="spellStart"/>
       <w:r>
+        <w:rPr>
+          <w:highlight w:val="yellow"/>
+        </w:rPr>
         <w:t>to</w:t>
       </w:r>
       <w:proofErr w:type="spellEnd"/>
       <w:r>
+        <w:rPr>
+          <w:highlight w:val="yellow"/>
+        </w:rPr>
         <w:t xml:space="preserve"> n as a probability of this So he has a red, the down times the average number of </w:t>
       </w:r>
       <w:proofErr w:type="gramStart"/>
       <w:r>
+        <w:rPr>
+          <w:highlight w:val="yellow"/>
+        </w:rPr>
         <w:t>occurrence</w:t>
       </w:r>
       <w:proofErr w:type="gramEnd"/>
       <w:r>
+        <w:rPr>
+          <w:highlight w:val="yellow"/>
+        </w:rPr>
         <w:t xml:space="preserve"> of event, and then you can relate as this.</w:t>
       </w:r>
     </w:p>
     <w:p/>
     <w:p>
-      <w:r>
+      <w:pPr>
+        <w:rPr>
+          <w:highlight w:val="yellow"/>
+        </w:rPr>
+      </w:pPr>
+      <w:r>
+        <w:rPr>
+          <w:highlight w:val="yellow"/>
+        </w:rPr>
         <w:t>And this should be most of the famous distribution that is causing distribution money.</w:t>
       </w:r>
     </w:p>
-    <w:p/>
-    <w:p>
-      <w:proofErr w:type="gramStart"/>
-      <w:r>
-        <w:t>So</w:t>
-      </w:r>
-      <w:proofErr w:type="gramEnd"/>
-      <w:r>
+    <w:p>
+      <w:pPr>
+        <w:rPr>
+          <w:highlight w:val="yellow"/>
+        </w:rPr>
+      </w:pPr>
+    </w:p>
+    <w:p>
+      <w:pPr>
+        <w:rPr>
+          <w:highlight w:val="yellow"/>
+        </w:rPr>
+      </w:pPr>
+      <w:proofErr w:type="gramStart"/>
+      <w:r>
+        <w:rPr>
+          <w:highlight w:val="yellow"/>
+        </w:rPr>
+        <w:t>So</w:t>
+      </w:r>
+      <w:proofErr w:type="gramEnd"/>
+      <w:r>
+        <w:rPr>
+          <w:highlight w:val="yellow"/>
+        </w:rPr>
         <w:t xml:space="preserve"> the most </w:t>
       </w:r>
       <w:proofErr w:type="spellStart"/>
       <w:r>
+        <w:rPr>
+          <w:highlight w:val="yellow"/>
+        </w:rPr>
         <w:t>well known</w:t>
       </w:r>
       <w:proofErr w:type="spellEnd"/>
       <w:r>
+        <w:rPr>
+          <w:highlight w:val="yellow"/>
+        </w:rPr>
         <w:t xml:space="preserve"> noise distribution, you refer to the normal distribution or the informally of the pair shape distribution, and the pair is the mean and its variance and its notation.</w:t>
       </w:r>
     </w:p>
-    <w:p/>
-    <w:p>
-      <w:r>
+    <w:p>
+      <w:pPr>
+        <w:rPr>
+          <w:highlight w:val="yellow"/>
+        </w:rPr>
+      </w:pPr>
+    </w:p>
+    <w:p>
+      <w:r>
+        <w:rPr>
+          <w:highlight w:val="yellow"/>
+        </w:rPr>
         <w:t xml:space="preserve">This is this is the full equation I've got, </w:t>
       </w:r>
       <w:proofErr w:type="gramStart"/>
       <w:r>
+        <w:rPr>
+          <w:highlight w:val="yellow"/>
+        </w:rPr>
         <w:t>And</w:t>
       </w:r>
       <w:proofErr w:type="gramEnd"/>
       <w:r>
+        <w:rPr>
+          <w:highlight w:val="yellow"/>
+        </w:rPr>
         <w:t xml:space="preserve"> then you guys should have familiar with our different and I often current distribution here.</w:t>
       </w:r>
     </w:p>
     <w:p/>
     <w:p>
-      <w:r>
+      <w:pPr>
+        <w:rPr>
+          <w:highlight w:val="yellow"/>
+        </w:rPr>
+      </w:pPr>
+      <w:r>
+        <w:rPr>
+          <w:highlight w:val="yellow"/>
+        </w:rPr>
         <w:t>For the multinomial distribution, it is an extension of the learning distribution for binary class into body class.</w:t>
       </w:r>
     </w:p>
-    <w:p/>
-    <w:p>
-      <w:r>
+    <w:p>
+      <w:pPr>
+        <w:rPr>
+          <w:highlight w:val="yellow"/>
+        </w:rPr>
+      </w:pPr>
+    </w:p>
+    <w:p>
+      <w:pPr>
+        <w:rPr>
+          <w:highlight w:val="yellow"/>
+        </w:rPr>
+      </w:pPr>
+      <w:r>
+        <w:rPr>
+          <w:highlight w:val="yellow"/>
+        </w:rPr>
         <w:t>Remember, previously mentioned about learning is just a binary. Right? Like a frame or a coin, just to have two sides there.</w:t>
       </w:r>
     </w:p>
-    <w:p/>
-    <w:p>
-      <w:r>
+    <w:p>
+      <w:pPr>
+        <w:rPr>
+          <w:highlight w:val="yellow"/>
+        </w:rPr>
+      </w:pPr>
+    </w:p>
+    <w:p>
+      <w:pPr>
+        <w:rPr>
+          <w:highlight w:val="yellow"/>
+        </w:rPr>
+      </w:pPr>
+      <w:r>
+        <w:rPr>
+          <w:highlight w:val="yellow"/>
+        </w:rPr>
         <w:t>Distribution is called the category code distribution or generalized distribution. Is probability distribution that describes the possible results of, random variables that can take in, one of k possible categories.</w:t>
       </w:r>
     </w:p>
-    <w:p/>
-    <w:p>
-      <w:proofErr w:type="gramStart"/>
-      <w:r>
-        <w:t>So</w:t>
-      </w:r>
-      <w:proofErr w:type="gramEnd"/>
-      <w:r>
+    <w:p>
+      <w:pPr>
+        <w:rPr>
+          <w:highlight w:val="yellow"/>
+        </w:rPr>
+      </w:pPr>
+    </w:p>
+    <w:p>
+      <w:pPr>
+        <w:rPr>
+          <w:highlight w:val="yellow"/>
+        </w:rPr>
+      </w:pPr>
+      <w:proofErr w:type="gramStart"/>
+      <w:r>
+        <w:rPr>
+          <w:highlight w:val="yellow"/>
+        </w:rPr>
+        <w:t>So</w:t>
+      </w:r>
+      <w:proofErr w:type="gramEnd"/>
+      <w:r>
+        <w:rPr>
+          <w:highlight w:val="yellow"/>
+        </w:rPr>
         <w:t xml:space="preserve"> a category of random variable is a discrete random variable with more than 2 possible outcomes such as the role of value.</w:t>
       </w:r>
     </w:p>
-    <w:p/>
-    <w:p>
-      <w:r>
+    <w:p>
+      <w:pPr>
+        <w:rPr>
+          <w:highlight w:val="yellow"/>
+        </w:rPr>
+      </w:pPr>
+    </w:p>
+    <w:p>
+      <w:pPr>
+        <w:rPr>
+          <w:highlight w:val="yellow"/>
+        </w:rPr>
+      </w:pPr>
+      <w:r>
+        <w:rPr>
+          <w:highlight w:val="yellow"/>
+        </w:rPr>
         <w:lastRenderedPageBreak/>
         <w:t>As a, for example, in a monkey class classification in machine learning, we have set out that example x1x to your accent and the least corresponded that an example x I has a k class level. That is a y I is equal to y I 1 I 2 to 1 I k.</w:t>
       </w:r>
     </w:p>
-    <w:p/>
-    <w:p>
-      <w:r>
+    <w:p>
+      <w:pPr>
+        <w:rPr>
+          <w:highlight w:val="yellow"/>
+        </w:rPr>
+      </w:pPr>
+    </w:p>
+    <w:p>
+      <w:pPr>
+        <w:rPr>
+          <w:highlight w:val="yellow"/>
+        </w:rPr>
+      </w:pPr>
+      <w:r>
+        <w:rPr>
+          <w:highlight w:val="yellow"/>
+        </w:rPr>
         <w:t xml:space="preserve">That k just </w:t>
       </w:r>
       <w:proofErr w:type="gramStart"/>
       <w:r>
+        <w:rPr>
+          <w:highlight w:val="yellow"/>
+        </w:rPr>
         <w:t>rescale</w:t>
       </w:r>
       <w:proofErr w:type="gramEnd"/>
       <w:r>
-        <w:t xml:space="preserve"> different clusters corresponding to 1 whole encoding. In one holding port is called, WACCOFK vector, we have one element that has the value of 1 and all other has the value of 0.</w:t>
-      </w:r>
-    </w:p>
-    <w:p/>
-    <w:p>
-      <w:r>
+        <w:rPr>
+          <w:highlight w:val="yellow"/>
+        </w:rPr>
+        <w:t xml:space="preserve"> different clusters corresponding to 1 </w:t>
+      </w:r>
+      <w:r>
+        <w:rPr>
+          <w:highlight w:val="yellow"/>
+        </w:rPr>
+        <w:t>hot</w:t>
+      </w:r>
+      <w:r>
+        <w:rPr>
+          <w:highlight w:val="yellow"/>
+        </w:rPr>
+        <w:t xml:space="preserve"> encoding. In one </w:t>
+      </w:r>
+      <w:r>
+        <w:rPr>
+          <w:highlight w:val="yellow"/>
+        </w:rPr>
+        <w:t>hot</w:t>
+      </w:r>
+      <w:r>
+        <w:rPr>
+          <w:highlight w:val="yellow"/>
+        </w:rPr>
+        <w:t xml:space="preserve"> </w:t>
+      </w:r>
+      <w:r>
+        <w:rPr>
+          <w:highlight w:val="yellow"/>
+        </w:rPr>
+        <w:t>encoding</w:t>
+      </w:r>
+      <w:r>
+        <w:rPr>
+          <w:highlight w:val="yellow"/>
+        </w:rPr>
+        <w:t xml:space="preserve"> is called, </w:t>
+      </w:r>
+      <w:r>
+        <w:rPr>
+          <w:highlight w:val="yellow"/>
+        </w:rPr>
+        <w:t>1 hot k</w:t>
+      </w:r>
+      <w:r>
+        <w:rPr>
+          <w:highlight w:val="yellow"/>
+        </w:rPr>
+        <w:t xml:space="preserve"> vector, we have one element that has the value of 1 and all other has the value of 0.</w:t>
+      </w:r>
+    </w:p>
+    <w:p>
+      <w:pPr>
+        <w:rPr>
+          <w:highlight w:val="yellow"/>
+        </w:rPr>
+      </w:pPr>
+    </w:p>
+    <w:p>
+      <w:pPr>
+        <w:rPr>
+          <w:highlight w:val="yellow"/>
+        </w:rPr>
+      </w:pPr>
+      <w:r>
+        <w:rPr>
+          <w:highlight w:val="yellow"/>
+        </w:rPr>
         <w:t xml:space="preserve">That's the name as a probability of assigned, class level to a data point as a p one </w:t>
       </w:r>
       <w:proofErr w:type="spellStart"/>
       <w:r>
+        <w:rPr>
+          <w:highlight w:val="yellow"/>
+        </w:rPr>
         <w:t>to p</w:t>
       </w:r>
       <w:proofErr w:type="spellEnd"/>
       <w:r>
+        <w:rPr>
+          <w:highlight w:val="yellow"/>
+        </w:rPr>
         <w:t xml:space="preserve"> k. </w:t>
       </w:r>
       <w:proofErr w:type="gramStart"/>
       <w:r>
-        <w:t>So</w:t>
-      </w:r>
-      <w:proofErr w:type="gramEnd"/>
-      <w:r>
+        <w:rPr>
+          <w:highlight w:val="yellow"/>
+        </w:rPr>
+        <w:t>So</w:t>
+      </w:r>
+      <w:proofErr w:type="gramEnd"/>
+      <w:r>
+        <w:rPr>
+          <w:highlight w:val="yellow"/>
+        </w:rPr>
         <w:t xml:space="preserve"> we will know that is a, p a p j should be between 0 and 1, and the sum of the p j should be equal to 1 for the different classes.</w:t>
       </w:r>
     </w:p>
-    <w:p/>
-    <w:p>
-      <w:r>
+    <w:p>
+      <w:pPr>
+        <w:rPr>
+          <w:highlight w:val="yellow"/>
+        </w:rPr>
+      </w:pPr>
+    </w:p>
+    <w:p>
+      <w:pPr>
+        <w:rPr>
+          <w:highlight w:val="yellow"/>
+        </w:rPr>
+      </w:pPr>
+      <w:r>
+        <w:rPr>
+          <w:highlight w:val="yellow"/>
+        </w:rPr>
         <w:t xml:space="preserve">Right? From j, that is equal from 1 to k, the marginal probability of the data point to x I is the probability of x I that it's </w:t>
       </w:r>
       <w:proofErr w:type="spellStart"/>
       <w:r>
+        <w:rPr>
+          <w:highlight w:val="yellow"/>
+        </w:rPr>
         <w:t>gonna</w:t>
       </w:r>
       <w:proofErr w:type="spellEnd"/>
       <w:r>
+        <w:rPr>
+          <w:highlight w:val="yellow"/>
+        </w:rPr>
         <w:t xml:space="preserve"> be, Like, some product of all the probability here.</w:t>
       </w:r>
     </w:p>
-    <w:p/>
-    <w:p>
-      <w:r>
+    <w:p>
+      <w:pPr>
+        <w:rPr>
+          <w:highlight w:val="yellow"/>
+        </w:rPr>
+      </w:pPr>
+    </w:p>
+    <w:p>
+      <w:r>
+        <w:rPr>
+          <w:highlight w:val="yellow"/>
+        </w:rPr>
         <w:t>Right? So, similarly, we can take place of all data Examples as this kind of products of all of them together.</w:t>
       </w:r>
     </w:p>
     <w:p/>
     <w:p>
-      <w:r>
-        <w:t xml:space="preserve">So lastly, we are mash up </w:t>
-      </w:r>
-      <w:proofErr w:type="gramStart"/>
-      <w:r>
+      <w:pPr>
+        <w:rPr>
+          <w:highlight w:val="yellow"/>
+        </w:rPr>
+      </w:pPr>
+      <w:r>
+        <w:rPr>
+          <w:highlight w:val="yellow"/>
+        </w:rPr>
+        <w:t xml:space="preserve">So lastly, we are </w:t>
+      </w:r>
+      <w:r>
+        <w:rPr>
+          <w:highlight w:val="yellow"/>
+        </w:rPr>
+        <w:t>mention</w:t>
+      </w:r>
+      <w:r>
+        <w:rPr>
+          <w:highlight w:val="yellow"/>
+        </w:rPr>
+        <w:t xml:space="preserve"> up </w:t>
+      </w:r>
+      <w:proofErr w:type="gramStart"/>
+      <w:r>
+        <w:rPr>
+          <w:highlight w:val="yellow"/>
+        </w:rPr>
         <w:t>our another</w:t>
       </w:r>
       <w:proofErr w:type="gramEnd"/>
       <w:r>
+        <w:rPr>
+          <w:highlight w:val="yellow"/>
+        </w:rPr>
         <w:t xml:space="preserve"> important part about information theory. </w:t>
       </w:r>
       <w:proofErr w:type="gramStart"/>
       <w:r>
-        <w:t>So</w:t>
-      </w:r>
-      <w:proofErr w:type="gramEnd"/>
-      <w:r>
-        <w:t xml:space="preserve"> in the your information theory, It can study some encoding, decoding, some transmission, some manipulation of information.</w:t>
-      </w:r>
-    </w:p>
-    <w:p/>
-    <w:p>
-      <w:r>
+        <w:rPr>
+          <w:highlight w:val="yellow"/>
+        </w:rPr>
+        <w:t>So</w:t>
+      </w:r>
+      <w:proofErr w:type="gramEnd"/>
+      <w:r>
+        <w:rPr>
+          <w:highlight w:val="yellow"/>
+        </w:rPr>
+        <w:t xml:space="preserve"> in the your information theory, It can study some encoding, decoding, some </w:t>
+      </w:r>
+      <w:proofErr w:type="spellStart"/>
+      <w:r>
+        <w:rPr>
+          <w:highlight w:val="yellow"/>
+        </w:rPr>
+        <w:t>tranformation</w:t>
+      </w:r>
+      <w:proofErr w:type="spellEnd"/>
+      <w:r>
+        <w:rPr>
+          <w:highlight w:val="yellow"/>
+        </w:rPr>
+        <w:t>, some manipulation of information.</w:t>
+      </w:r>
+    </w:p>
+    <w:p>
+      <w:pPr>
+        <w:rPr>
+          <w:highlight w:val="yellow"/>
+        </w:rPr>
+      </w:pPr>
+    </w:p>
+    <w:p>
+      <w:pPr>
+        <w:rPr>
+          <w:highlight w:val="yellow"/>
+        </w:rPr>
+      </w:pPr>
+      <w:r>
+        <w:rPr>
+          <w:highlight w:val="yellow"/>
+        </w:rPr>
         <w:t>It is a branch of applied mathematics that are resolved about around the twenty point how much information is presented in different signals.</w:t>
       </w:r>
     </w:p>
-    <w:p/>
-    <w:p>
-      <w:r>
+    <w:p>
+      <w:pPr>
+        <w:rPr>
+          <w:highlight w:val="yellow"/>
+        </w:rPr>
+      </w:pPr>
+    </w:p>
+    <w:p>
+      <w:pPr>
+        <w:rPr>
+          <w:highlight w:val="yellow"/>
+        </w:rPr>
+      </w:pPr>
+      <w:r>
+        <w:rPr>
+          <w:highlight w:val="yellow"/>
+        </w:rPr>
         <w:t>As such, information server provides a fundamental language of discussing information processing in computer systems.</w:t>
       </w:r>
     </w:p>
-    <w:p/>
-    <w:p>
-      <w:r>
+    <w:p>
+      <w:pPr>
+        <w:rPr>
+          <w:highlight w:val="yellow"/>
+        </w:rPr>
+      </w:pPr>
+    </w:p>
+    <w:p>
+      <w:pPr>
+        <w:rPr>
+          <w:highlight w:val="yellow"/>
+        </w:rPr>
+      </w:pPr>
+      <w:r>
+        <w:rPr>
+          <w:highlight w:val="yellow"/>
+        </w:rPr>
         <w:t>For example, in machine learning applications, you know, use, cross attributes as, direct from the information theory considerations. Similar work, like, in this paragraph.</w:t>
       </w:r>
     </w:p>
-    <w:p/>
-    <w:p>
-      <w:proofErr w:type="gramStart"/>
-      <w:r>
-        <w:t>So</w:t>
-      </w:r>
-      <w:proofErr w:type="gramEnd"/>
-      <w:r>
+    <w:p>
+      <w:pPr>
+        <w:rPr>
+          <w:highlight w:val="yellow"/>
+        </w:rPr>
+      </w:pPr>
+    </w:p>
+    <w:p>
+      <w:pPr>
+        <w:rPr>
+          <w:highlight w:val="yellow"/>
+        </w:rPr>
+      </w:pPr>
+      <w:proofErr w:type="gramStart"/>
+      <w:r>
+        <w:rPr>
+          <w:highlight w:val="yellow"/>
+        </w:rPr>
+        <w:t>So</w:t>
+      </w:r>
+      <w:proofErr w:type="gramEnd"/>
+      <w:r>
+        <w:rPr>
+          <w:highlight w:val="yellow"/>
+        </w:rPr>
         <w:t xml:space="preserve"> the </w:t>
       </w:r>
       <w:proofErr w:type="spellStart"/>
       <w:r>
+        <w:rPr>
+          <w:highlight w:val="yellow"/>
+        </w:rPr>
         <w:t>the</w:t>
       </w:r>
       <w:proofErr w:type="spellEnd"/>
       <w:r>
+        <w:rPr>
+          <w:highlight w:val="yellow"/>
+        </w:rPr>
         <w:t xml:space="preserve"> actual to </w:t>
       </w:r>
       <w:proofErr w:type="spellStart"/>
       <w:r>
+        <w:rPr>
+          <w:highlight w:val="yellow"/>
+        </w:rPr>
         <w:t>to</w:t>
       </w:r>
       <w:proofErr w:type="spellEnd"/>
       <w:r>
+        <w:rPr>
+          <w:highlight w:val="yellow"/>
+        </w:rPr>
         <w:t xml:space="preserve"> find this information for the first time. So best case Originally, you might need to just study the study the message of a noisy channel such as the communication we are rendering a radio transmission.</w:t>
       </w:r>
     </w:p>
-    <w:p/>
-    <w:p>
-      <w:proofErr w:type="gramStart"/>
-      <w:r>
-        <w:t>So</w:t>
-      </w:r>
-      <w:proofErr w:type="gramEnd"/>
-      <w:r>
+    <w:p>
+      <w:pPr>
+        <w:rPr>
+          <w:highlight w:val="yellow"/>
+        </w:rPr>
+      </w:pPr>
+    </w:p>
+    <w:p>
+      <w:pPr>
+        <w:rPr>
+          <w:highlight w:val="yellow"/>
+        </w:rPr>
+      </w:pPr>
+      <w:proofErr w:type="gramStart"/>
+      <w:r>
+        <w:rPr>
+          <w:highlight w:val="yellow"/>
+        </w:rPr>
+        <w:t>So</w:t>
+      </w:r>
+      <w:proofErr w:type="gramEnd"/>
+      <w:r>
+        <w:rPr>
+          <w:highlight w:val="yellow"/>
+        </w:rPr>
         <w:t xml:space="preserve"> we actually more care about some unusual information. Yeah. More details about the, so called the </w:t>
       </w:r>
       <w:proofErr w:type="spellStart"/>
       <w:r>
+        <w:rPr>
+          <w:highlight w:val="yellow"/>
+        </w:rPr>
         <w:t>self information</w:t>
       </w:r>
       <w:proofErr w:type="spellEnd"/>
       <w:r>
+        <w:rPr>
+          <w:highlight w:val="yellow"/>
+        </w:rPr>
         <w:t>.</w:t>
       </w:r>
     </w:p>
-    <w:p/>
-    <w:p>
-      <w:proofErr w:type="gramStart"/>
-      <w:r>
-        <w:t>So</w:t>
-      </w:r>
-      <w:proofErr w:type="gramEnd"/>
-      <w:r>
+    <w:p>
+      <w:pPr>
+        <w:rPr>
+          <w:highlight w:val="yellow"/>
+        </w:rPr>
+      </w:pPr>
+    </w:p>
+    <w:p>
+      <w:pPr>
+        <w:rPr>
+          <w:highlight w:val="yellow"/>
+        </w:rPr>
+      </w:pPr>
+      <w:proofErr w:type="gramStart"/>
+      <w:r>
+        <w:rPr>
+          <w:highlight w:val="yellow"/>
+        </w:rPr>
+        <w:t>So</w:t>
+      </w:r>
+      <w:proofErr w:type="gramEnd"/>
+      <w:r>
+        <w:rPr>
+          <w:highlight w:val="yellow"/>
+        </w:rPr>
         <w:t xml:space="preserve"> the basic intuition behind the information theory is that learning that an unlikely event has occurred is more If I'm Matthew, then learning that a lot of you have done has occurred. Hold on. This is me.</w:t>
       </w:r>
     </w:p>
-    <w:p/>
-    <w:p>
-      <w:r>
+    <w:p>
+      <w:pPr>
+        <w:rPr>
+          <w:highlight w:val="yellow"/>
+        </w:rPr>
+      </w:pPr>
+    </w:p>
+    <w:p>
+      <w:pPr>
+        <w:rPr>
+          <w:highlight w:val="yellow"/>
+        </w:rPr>
+      </w:pPr>
+      <w:r>
+        <w:rPr>
+          <w:highlight w:val="yellow"/>
+        </w:rPr>
         <w:t xml:space="preserve">So here is a concrete example. For example, A message is saying the song rose this morning. Should be all of your ad dash, I mean, you've noticed about this one. This store </w:t>
       </w:r>
       <w:proofErr w:type="spellStart"/>
       <w:proofErr w:type="gramStart"/>
       <w:r>
+        <w:rPr>
+          <w:highlight w:val="yellow"/>
+        </w:rPr>
         <w:t>a</w:t>
       </w:r>
       <w:proofErr w:type="spellEnd"/>
       <w:proofErr w:type="gramEnd"/>
       <w:r>
+        <w:rPr>
+          <w:highlight w:val="yellow"/>
+        </w:rPr>
         <w:t xml:space="preserve"> informative because that is unnecessary to be sent.</w:t>
       </w:r>
     </w:p>
-    <w:p/>
-    <w:p>
-      <w:r>
+    <w:p>
+      <w:pPr>
+        <w:rPr>
+          <w:highlight w:val="yellow"/>
+        </w:rPr>
+      </w:pPr>
+    </w:p>
+    <w:p>
+      <w:pPr>
+        <w:rPr>
+          <w:highlight w:val="yellow"/>
+        </w:rPr>
+      </w:pPr>
+      <w:r>
+        <w:rPr>
+          <w:highlight w:val="yellow"/>
+        </w:rPr>
         <w:t xml:space="preserve">But A message is saying, that was I've told them, this morning is very informative. Right? So that, </w:t>
       </w:r>
       <w:proofErr w:type="gramStart"/>
       <w:r>
+        <w:rPr>
+          <w:highlight w:val="yellow"/>
+        </w:rPr>
         <w:t>Here</w:t>
       </w:r>
       <w:proofErr w:type="gramEnd"/>
       <w:r>
+        <w:rPr>
+          <w:highlight w:val="yellow"/>
+        </w:rPr>
         <w:t xml:space="preserve">, for </w:t>
       </w:r>
       <w:proofErr w:type="spellStart"/>
       <w:r>
+        <w:rPr>
+          <w:highlight w:val="yellow"/>
+        </w:rPr>
         <w:t>self information</w:t>
       </w:r>
       <w:proofErr w:type="spellEnd"/>
       <w:r>
+        <w:rPr>
+          <w:highlight w:val="yellow"/>
+        </w:rPr>
         <w:t>, we really care about some and you write information.</w:t>
       </w:r>
     </w:p>
-    <w:p/>
-    <w:p>
-      <w:r>
+    <w:p>
+      <w:pPr>
+        <w:rPr>
+          <w:highlight w:val="yellow"/>
+        </w:rPr>
+      </w:pPr>
+    </w:p>
+    <w:p>
+      <w:pPr>
+        <w:rPr>
+          <w:highlight w:val="yellow"/>
+        </w:rPr>
+      </w:pPr>
+      <w:r>
+        <w:rPr>
+          <w:highlight w:val="yellow"/>
+        </w:rPr>
         <w:t xml:space="preserve">So based on that, it's, in duration, sharing, you find the cell information as </w:t>
       </w:r>
       <w:proofErr w:type="spellStart"/>
       <w:r>
+        <w:rPr>
+          <w:highlight w:val="yellow"/>
+        </w:rPr>
         <w:t>of</w:t>
       </w:r>
       <w:proofErr w:type="spellEnd"/>
       <w:r>
+        <w:rPr>
+          <w:highlight w:val="yellow"/>
+        </w:rPr>
         <w:t xml:space="preserve"> I event x as this equation I x equal to the log of the probability of x.</w:t>
       </w:r>
     </w:p>
-    <w:p/>
-    <w:p>
-      <w:proofErr w:type="gramStart"/>
-      <w:r>
-        <w:t>So</w:t>
-      </w:r>
-      <w:proofErr w:type="gramEnd"/>
-      <w:r>
+    <w:p>
+      <w:pPr>
+        <w:rPr>
+          <w:highlight w:val="yellow"/>
+        </w:rPr>
+      </w:pPr>
+    </w:p>
+    <w:p>
+      <w:pPr>
+        <w:rPr>
+          <w:highlight w:val="yellow"/>
+        </w:rPr>
+      </w:pPr>
+      <w:proofErr w:type="gramStart"/>
+      <w:r>
+        <w:rPr>
+          <w:highlight w:val="yellow"/>
+        </w:rPr>
+        <w:t>So</w:t>
+      </w:r>
+      <w:proofErr w:type="gramEnd"/>
+      <w:r>
+        <w:rPr>
+          <w:highlight w:val="yellow"/>
+        </w:rPr>
         <w:t xml:space="preserve"> I x is a cell of information, and the p x is a probability of human x So that you see off the information output is a piece of information received from the event x.</w:t>
       </w:r>
     </w:p>
-    <w:p/>
-    <w:p>
-      <w:proofErr w:type="gramStart"/>
-      <w:r>
-        <w:t>So</w:t>
-      </w:r>
-      <w:proofErr w:type="gramEnd"/>
-      <w:r>
+    <w:p>
+      <w:pPr>
+        <w:rPr>
+          <w:highlight w:val="yellow"/>
+        </w:rPr>
+      </w:pPr>
+    </w:p>
+    <w:p>
+      <w:pPr>
+        <w:rPr>
+          <w:highlight w:val="yellow"/>
+        </w:rPr>
+      </w:pPr>
+      <w:proofErr w:type="gramStart"/>
+      <w:r>
+        <w:rPr>
+          <w:highlight w:val="yellow"/>
+        </w:rPr>
+        <w:t>So</w:t>
+      </w:r>
+      <w:proofErr w:type="gramEnd"/>
+      <w:r>
+        <w:rPr>
+          <w:highlight w:val="yellow"/>
+        </w:rPr>
         <w:t xml:space="preserve"> for example, if we want to send the code of 0 10 or by channel. </w:t>
       </w:r>
       <w:proofErr w:type="gramStart"/>
       <w:r>
-        <w:t>So</w:t>
-      </w:r>
-      <w:proofErr w:type="gramEnd"/>
-      <w:r>
+        <w:rPr>
+          <w:highlight w:val="yellow"/>
+        </w:rPr>
+        <w:t>So</w:t>
+      </w:r>
+      <w:proofErr w:type="gramEnd"/>
+      <w:r>
+        <w:rPr>
+          <w:highlight w:val="yellow"/>
+        </w:rPr>
         <w:t xml:space="preserve"> event of 0010 is a series of code of that. And in this case, the last is </w:t>
       </w:r>
       <w:proofErr w:type="gramStart"/>
       <w:r>
+        <w:rPr>
+          <w:highlight w:val="yellow"/>
+        </w:rPr>
         <w:t>And</w:t>
       </w:r>
       <w:proofErr w:type="gramEnd"/>
       <w:r>
+        <w:rPr>
+          <w:highlight w:val="yellow"/>
+        </w:rPr>
         <w:t xml:space="preserve"> it's able to move forward.</w:t>
       </w:r>
     </w:p>
-    <w:p/>
-    <w:p>
-      <w:r>
+    <w:p>
+      <w:pPr>
+        <w:rPr>
+          <w:highlight w:val="yellow"/>
+        </w:rPr>
+      </w:pPr>
+    </w:p>
+    <w:p>
+      <w:pPr>
+        <w:rPr>
+          <w:highlight w:val="yellow"/>
+        </w:rPr>
+      </w:pPr>
+      <w:r>
+        <w:rPr>
+          <w:highlight w:val="yellow"/>
+        </w:rPr>
         <w:t xml:space="preserve">Right? </w:t>
       </w:r>
       <w:proofErr w:type="gramStart"/>
       <w:r>
-        <w:t>So</w:t>
-      </w:r>
-      <w:proofErr w:type="gramEnd"/>
-      <w:r>
+        <w:rPr>
+          <w:highlight w:val="yellow"/>
+        </w:rPr>
+        <w:t>So</w:t>
+      </w:r>
+      <w:proofErr w:type="gramEnd"/>
+      <w:r>
+        <w:rPr>
+          <w:highlight w:val="yellow"/>
+        </w:rPr>
         <w:t xml:space="preserve"> the encoding is a bit 0 or 1 that occurs with a probability of 1 over 2. </w:t>
       </w:r>
       <w:proofErr w:type="gramStart"/>
       <w:r>
-        <w:t>So</w:t>
-      </w:r>
-      <w:proofErr w:type="gramEnd"/>
-      <w:r>
+        <w:rPr>
+          <w:highlight w:val="yellow"/>
+        </w:rPr>
+        <w:t>So</w:t>
+      </w:r>
+      <w:proofErr w:type="gramEnd"/>
+      <w:r>
+        <w:rPr>
+          <w:highlight w:val="yellow"/>
+        </w:rPr>
         <w:t xml:space="preserve"> the point is, in this case, The p the probability should be, well over 2 with the power button.</w:t>
       </w:r>
     </w:p>
-    <w:p/>
-    <w:p>
-      <w:proofErr w:type="gramStart"/>
-      <w:r>
-        <w:t>So</w:t>
-      </w:r>
-      <w:proofErr w:type="gramEnd"/>
-      <w:r>
+    <w:p>
+      <w:pPr>
+        <w:rPr>
+          <w:highlight w:val="yellow"/>
+        </w:rPr>
+      </w:pPr>
+    </w:p>
+    <w:p>
+      <w:pPr>
+        <w:rPr>
+          <w:highlight w:val="yellow"/>
+        </w:rPr>
+      </w:pPr>
+      <w:proofErr w:type="gramStart"/>
+      <w:r>
+        <w:rPr>
+          <w:highlight w:val="yellow"/>
+        </w:rPr>
+        <w:t>So</w:t>
+      </w:r>
+      <w:proofErr w:type="gramEnd"/>
+      <w:r>
+        <w:rPr>
+          <w:highlight w:val="yellow"/>
+        </w:rPr>
         <w:t xml:space="preserve"> then we </w:t>
       </w:r>
       <w:proofErr w:type="spellStart"/>
       <w:r>
+        <w:rPr>
+          <w:highlight w:val="yellow"/>
+        </w:rPr>
         <w:t>we</w:t>
       </w:r>
       <w:proofErr w:type="spellEnd"/>
       <w:r>
+        <w:rPr>
+          <w:highlight w:val="yellow"/>
+        </w:rPr>
         <w:t xml:space="preserve"> can calculate the state of information of I x. The x is 0010, and again, it's </w:t>
       </w:r>
       <w:proofErr w:type="spellStart"/>
       <w:r>
+        <w:rPr>
+          <w:highlight w:val="yellow"/>
+        </w:rPr>
         <w:t>it's</w:t>
       </w:r>
       <w:proofErr w:type="spellEnd"/>
       <w:r>
+        <w:rPr>
+          <w:highlight w:val="yellow"/>
+        </w:rPr>
         <w:t xml:space="preserve"> the equation, and here is various probability.</w:t>
       </w:r>
     </w:p>
-    <w:p/>
-    <w:p>
-      <w:r>
+    <w:p>
+      <w:pPr>
+        <w:rPr>
+          <w:highlight w:val="yellow"/>
+        </w:rPr>
+      </w:pPr>
+    </w:p>
+    <w:p>
+      <w:r>
+        <w:rPr>
+          <w:highlight w:val="yellow"/>
+        </w:rPr>
         <w:t xml:space="preserve">So eventually, we calculate this, gathers just a </w:t>
       </w:r>
       <w:proofErr w:type="gramStart"/>
       <w:r>
+        <w:rPr>
+          <w:highlight w:val="yellow"/>
+        </w:rPr>
         <w:t>poppets</w:t>
       </w:r>
       <w:proofErr w:type="gramEnd"/>
       <w:r>
+        <w:rPr>
+          <w:highlight w:val="yellow"/>
+        </w:rPr>
         <w:t xml:space="preserve">. So that means the same information out of the event of 0. 90. No. That's a good question. Okay. </w:t>
       </w:r>
       <w:proofErr w:type="gramStart"/>
       <w:r>
-        <w:t>So</w:t>
-      </w:r>
-      <w:proofErr w:type="gramEnd"/>
-      <w:r>
+        <w:rPr>
+          <w:highlight w:val="yellow"/>
+        </w:rPr>
+        <w:t>So</w:t>
+      </w:r>
+      <w:proofErr w:type="gramEnd"/>
+      <w:r>
+        <w:rPr>
+          <w:highlight w:val="yellow"/>
+        </w:rPr>
         <w:t xml:space="preserve"> the sales information is for, to document how the information how big it is.</w:t>
       </w:r>
     </w:p>
@@ -3844,6 +4503,11 @@
     </w:p>
     <w:p/>
     <w:p>
+      <w:pPr>
+        <w:rPr>
+          <w:highlight w:val="yellow"/>
+        </w:rPr>
+      </w:pPr>
       <w:r>
         <w:t xml:space="preserve">Right? </w:t>
       </w:r>
@@ -3861,397 +4525,957 @@
       </w:r>
       <w:proofErr w:type="spellEnd"/>
       <w:r>
-        <w:t xml:space="preserve"> how are you? Yes. Correct. Yeah. Good. Next is to talk about the entropy. </w:t>
-      </w:r>
-      <w:proofErr w:type="gramStart"/>
-      <w:r>
-        <w:t>So</w:t>
-      </w:r>
-      <w:proofErr w:type="gramEnd"/>
-      <w:r>
+        <w:t xml:space="preserve"> how are you? Yes. Correct. Yeah. Good. </w:t>
+      </w:r>
+      <w:r>
+        <w:rPr>
+          <w:highlight w:val="yellow"/>
+        </w:rPr>
+        <w:t xml:space="preserve">Next is to talk about the entropy. </w:t>
+      </w:r>
+      <w:proofErr w:type="gramStart"/>
+      <w:r>
+        <w:rPr>
+          <w:highlight w:val="yellow"/>
+        </w:rPr>
+        <w:t>So</w:t>
+      </w:r>
+      <w:proofErr w:type="gramEnd"/>
+      <w:r>
+        <w:rPr>
+          <w:highlight w:val="yellow"/>
+        </w:rPr>
         <w:t xml:space="preserve"> if I just create a random variable x, That follows a probability distribution of p with a probability mass function p x.</w:t>
       </w:r>
     </w:p>
-    <w:p/>
-    <w:p>
-      <w:r>
+    <w:p>
+      <w:pPr>
+        <w:rPr>
+          <w:highlight w:val="yellow"/>
+        </w:rPr>
+      </w:pPr>
+    </w:p>
+    <w:p>
+      <w:pPr>
+        <w:rPr>
+          <w:highlight w:val="yellow"/>
+        </w:rPr>
+      </w:pPr>
+      <w:r>
+        <w:rPr>
+          <w:highlight w:val="yellow"/>
+        </w:rPr>
         <w:t>The expected amount of information through an entry is also called the shared entropy is defined in this equation.</w:t>
       </w:r>
     </w:p>
-    <w:p/>
-    <w:p>
-      <w:r>
+    <w:p>
+      <w:pPr>
+        <w:rPr>
+          <w:highlight w:val="yellow"/>
+        </w:rPr>
+      </w:pPr>
+    </w:p>
+    <w:p>
+      <w:pPr>
+        <w:rPr>
+          <w:highlight w:val="yellow"/>
+        </w:rPr>
+      </w:pPr>
+      <w:r>
+        <w:rPr>
+          <w:highlight w:val="yellow"/>
+        </w:rPr>
         <w:t>So best way, it's calculated what? This is. This is 1. It wants to calculate what? This. This is what? This is what? What does this mean here mean?</w:t>
       </w:r>
     </w:p>
-    <w:p/>
-    <w:p>
-      <w:r>
+    <w:p>
+      <w:pPr>
+        <w:rPr>
+          <w:highlight w:val="yellow"/>
+        </w:rPr>
+      </w:pPr>
+    </w:p>
+    <w:p>
+      <w:pPr>
+        <w:rPr>
+          <w:highlight w:val="yellow"/>
+        </w:rPr>
+      </w:pPr>
+      <w:r>
+        <w:rPr>
+          <w:highlight w:val="yellow"/>
+        </w:rPr>
         <w:t xml:space="preserve">Actually, this It's </w:t>
       </w:r>
       <w:proofErr w:type="gramStart"/>
       <w:r>
+        <w:rPr>
+          <w:highlight w:val="yellow"/>
+        </w:rPr>
         <w:t>really</w:t>
       </w:r>
       <w:proofErr w:type="gramEnd"/>
       <w:r>
+        <w:rPr>
+          <w:highlight w:val="yellow"/>
+        </w:rPr>
         <w:t xml:space="preserve"> it's a means about expectation of all this kind of criteria of us. Right? So based on the expectation definition that is equal to this equation, we can rewrite the entropy as this kind of equation.</w:t>
       </w:r>
     </w:p>
-    <w:p/>
-    <w:p>
-      <w:r>
+    <w:p>
+      <w:pPr>
+        <w:rPr>
+          <w:highlight w:val="yellow"/>
+        </w:rPr>
+      </w:pPr>
+    </w:p>
+    <w:p>
+      <w:pPr>
+        <w:rPr>
+          <w:highlight w:val="yellow"/>
+        </w:rPr>
+      </w:pPr>
+      <w:r>
+        <w:rPr>
+          <w:highlight w:val="yellow"/>
+        </w:rPr>
         <w:t xml:space="preserve">It's best to me is that Mark will calculate all the event x across </w:t>
       </w:r>
       <w:proofErr w:type="spellStart"/>
       <w:r>
+        <w:rPr>
+          <w:highlight w:val="yellow"/>
+        </w:rPr>
         <w:t>across</w:t>
       </w:r>
       <w:proofErr w:type="spellEnd"/>
       <w:r>
+        <w:rPr>
+          <w:highlight w:val="yellow"/>
+        </w:rPr>
         <w:t xml:space="preserve"> all the small x p s, for example, p at probability of p x that times with log of p x.</w:t>
       </w:r>
     </w:p>
-    <w:p/>
-    <w:p>
-      <w:proofErr w:type="gramStart"/>
-      <w:r>
-        <w:t>So</w:t>
-      </w:r>
-      <w:proofErr w:type="gramEnd"/>
-      <w:r>
+    <w:p>
+      <w:pPr>
+        <w:rPr>
+          <w:highlight w:val="yellow"/>
+        </w:rPr>
+      </w:pPr>
+    </w:p>
+    <w:p>
+      <w:pPr>
+        <w:rPr>
+          <w:highlight w:val="yellow"/>
+        </w:rPr>
+      </w:pPr>
+      <w:proofErr w:type="gramStart"/>
+      <w:r>
+        <w:rPr>
+          <w:highlight w:val="yellow"/>
+        </w:rPr>
+        <w:t>So</w:t>
+      </w:r>
+      <w:proofErr w:type="gramEnd"/>
+      <w:r>
+        <w:rPr>
+          <w:highlight w:val="yellow"/>
+        </w:rPr>
         <w:t xml:space="preserve"> if x is a continuous random variable that follows a probability distribution p </w:t>
       </w:r>
       <w:proofErr w:type="spellStart"/>
       <w:r>
+        <w:rPr>
+          <w:highlight w:val="yellow"/>
+        </w:rPr>
         <w:t>p</w:t>
       </w:r>
       <w:proofErr w:type="spellEnd"/>
       <w:r>
+        <w:rPr>
+          <w:highlight w:val="yellow"/>
+        </w:rPr>
         <w:t xml:space="preserve"> here was a probated. That's the function p x for the at the attributes. So now in this case, it should So we </w:t>
       </w:r>
       <w:proofErr w:type="spellStart"/>
       <w:r>
+        <w:rPr>
+          <w:highlight w:val="yellow"/>
+        </w:rPr>
         <w:t>we</w:t>
       </w:r>
       <w:proofErr w:type="spellEnd"/>
       <w:r>
+        <w:rPr>
+          <w:highlight w:val="yellow"/>
+        </w:rPr>
         <w:t xml:space="preserve"> have identification in this case. Right?</w:t>
       </w:r>
     </w:p>
-    <w:p/>
-    <w:p>
-      <w:r>
+    <w:p>
+      <w:pPr>
+        <w:rPr>
+          <w:highlight w:val="yellow"/>
+        </w:rPr>
+      </w:pPr>
+    </w:p>
+    <w:p>
+      <w:r>
+        <w:rPr>
+          <w:highlight w:val="yellow"/>
+        </w:rPr>
         <w:t>And, for continuous random variables, the entropy is also called the differential entropy. And the for those the entropy is also very important, and, as a machine learning model, especially for the neural network, it is very important.</w:t>
       </w:r>
     </w:p>
     <w:p/>
     <w:p>
-      <w:r>
-        <w:t xml:space="preserve">For example, intentionally, we can in term it's the </w:t>
-      </w:r>
-      <w:proofErr w:type="spellStart"/>
-      <w:r>
+      <w:pPr>
+        <w:rPr>
+          <w:highlight w:val="yellow"/>
+        </w:rPr>
+      </w:pPr>
+      <w:r>
+        <w:rPr>
+          <w:highlight w:val="yellow"/>
+        </w:rPr>
+        <w:t xml:space="preserve">For example, </w:t>
+      </w:r>
+      <w:proofErr w:type="spellStart"/>
+      <w:r>
+        <w:rPr>
+          <w:highlight w:val="yellow"/>
+        </w:rPr>
+        <w:t>intuitivelly</w:t>
+      </w:r>
+      <w:proofErr w:type="spellEnd"/>
+      <w:r>
+        <w:rPr>
+          <w:highlight w:val="yellow"/>
+        </w:rPr>
+        <w:t xml:space="preserve">, we can in term it's the </w:t>
+      </w:r>
+      <w:proofErr w:type="spellStart"/>
+      <w:r>
+        <w:rPr>
+          <w:highlight w:val="yellow"/>
+        </w:rPr>
         <w:t>self information</w:t>
       </w:r>
       <w:proofErr w:type="spellEnd"/>
       <w:r>
+        <w:rPr>
+          <w:highlight w:val="yellow"/>
+        </w:rPr>
         <w:t>. This one, I x as a month of surprise.</w:t>
       </w:r>
     </w:p>
-    <w:p/>
-    <w:p>
-      <w:r>
+    <w:p>
+      <w:pPr>
+        <w:rPr>
+          <w:highlight w:val="yellow"/>
+        </w:rPr>
+      </w:pPr>
+    </w:p>
+    <w:p>
+      <w:pPr>
+        <w:rPr>
+          <w:highlight w:val="yellow"/>
+        </w:rPr>
+      </w:pPr>
+      <w:r>
+        <w:rPr>
+          <w:highlight w:val="yellow"/>
+        </w:rPr>
         <w:t xml:space="preserve">We had a we had a </w:t>
       </w:r>
       <w:proofErr w:type="spellStart"/>
       <w:r>
+        <w:rPr>
+          <w:highlight w:val="yellow"/>
+        </w:rPr>
         <w:t>same</w:t>
       </w:r>
       <w:proofErr w:type="spellEnd"/>
       <w:r>
-        <w:t xml:space="preserve"> a particular outcome, we are less surprised. The one See, I'm more of more frequently or open event. Similarly, we can integrate the entropy, h x here as the average amount of pi entropy.</w:t>
-      </w:r>
-    </w:p>
-    <w:p/>
-    <w:p>
-      <w:r>
+        <w:rPr>
+          <w:highlight w:val="yellow"/>
+        </w:rPr>
+        <w:t xml:space="preserve"> a particular outcome, we are less surprised. The one See, I'm more of more frequently or open event. Similarly, we can integrate the entropy, h x here as the average amount of </w:t>
+      </w:r>
+      <w:r>
+        <w:rPr>
+          <w:highlight w:val="yellow"/>
+        </w:rPr>
+        <w:t>high</w:t>
+      </w:r>
+      <w:r>
+        <w:rPr>
+          <w:highlight w:val="yellow"/>
+        </w:rPr>
+        <w:t xml:space="preserve"> entropy.</w:t>
+      </w:r>
+    </w:p>
+    <w:p>
+      <w:pPr>
+        <w:rPr>
+          <w:highlight w:val="yellow"/>
+        </w:rPr>
+      </w:pPr>
+    </w:p>
+    <w:p>
+      <w:pPr>
+        <w:rPr>
+          <w:highlight w:val="yellow"/>
+        </w:rPr>
+      </w:pPr>
+      <w:r>
+        <w:rPr>
+          <w:highlight w:val="yellow"/>
+        </w:rPr>
         <w:lastRenderedPageBreak/>
         <w:t xml:space="preserve">And because there is a little surprise when we </w:t>
       </w:r>
       <w:proofErr w:type="spellStart"/>
       <w:r>
+        <w:rPr>
+          <w:highlight w:val="yellow"/>
+        </w:rPr>
         <w:t>we</w:t>
       </w:r>
       <w:proofErr w:type="spellEnd"/>
       <w:r>
+        <w:rPr>
+          <w:highlight w:val="yellow"/>
+        </w:rPr>
         <w:t xml:space="preserve"> will draw some Sample from a uniform distribution sees all samples that have similar variables as you can see here.</w:t>
       </w:r>
     </w:p>
-    <w:p/>
-    <w:p>
-      <w:r>
-        <w:t xml:space="preserve">The uniform, we have higher </w:t>
-      </w:r>
-      <w:proofErr w:type="gramStart"/>
-      <w:r>
-        <w:t>And</w:t>
-      </w:r>
-      <w:proofErr w:type="gramEnd"/>
-      <w:r>
-        <w:t xml:space="preserve"> therefore, uniform Australia, we have now less attribute here.</w:t>
-      </w:r>
-    </w:p>
-    <w:p/>
-    <w:p>
-      <w:r>
-        <w:t xml:space="preserve">What about KL divergence? I believe most of the guys are not familiar with this KL divergence, but it's fine. This is also called the radical entry. It can provide a matter of how different to </w:t>
-      </w:r>
-      <w:proofErr w:type="spellStart"/>
-      <w:r>
-        <w:t>to</w:t>
-      </w:r>
-      <w:proofErr w:type="spellEnd"/>
-      <w:r>
-        <w:t xml:space="preserve"> provide distribution are.</w:t>
-      </w:r>
-    </w:p>
-    <w:p/>
-    <w:p>
-      <w:proofErr w:type="gramStart"/>
-      <w:r>
-        <w:t>So</w:t>
-      </w:r>
-      <w:proofErr w:type="gramEnd"/>
-      <w:r>
+    <w:p>
+      <w:pPr>
+        <w:rPr>
+          <w:highlight w:val="yellow"/>
+        </w:rPr>
+      </w:pPr>
+    </w:p>
+    <w:p>
+      <w:r>
+        <w:rPr>
+          <w:highlight w:val="yellow"/>
+        </w:rPr>
+        <w:t>The uniform, we have higher here.</w:t>
+      </w:r>
+    </w:p>
+    <w:p/>
+    <w:p>
+      <w:pPr>
+        <w:rPr>
+          <w:highlight w:val="yellow"/>
+        </w:rPr>
+      </w:pPr>
+      <w:r>
+        <w:rPr>
+          <w:highlight w:val="yellow"/>
+        </w:rPr>
+        <w:t xml:space="preserve">What about KL divergence? I believe most of the guys are not familiar with this KL divergence, but it's fine. This is also called the </w:t>
+      </w:r>
+      <w:r>
+        <w:rPr>
+          <w:highlight w:val="yellow"/>
+        </w:rPr>
+        <w:t>relative</w:t>
+      </w:r>
+      <w:r>
+        <w:rPr>
+          <w:highlight w:val="yellow"/>
+        </w:rPr>
+        <w:t xml:space="preserve"> </w:t>
+      </w:r>
+      <w:r>
+        <w:rPr>
+          <w:highlight w:val="yellow"/>
+        </w:rPr>
+        <w:t>entropy</w:t>
+      </w:r>
+      <w:r>
+        <w:rPr>
+          <w:highlight w:val="yellow"/>
+        </w:rPr>
+        <w:t>. It can provide a matter of how different t</w:t>
+      </w:r>
+      <w:r>
+        <w:rPr>
+          <w:highlight w:val="yellow"/>
+        </w:rPr>
+        <w:t>wo</w:t>
+      </w:r>
+      <w:r>
+        <w:rPr>
+          <w:highlight w:val="yellow"/>
+        </w:rPr>
+        <w:t xml:space="preserve"> pro</w:t>
+      </w:r>
+      <w:r>
+        <w:rPr>
+          <w:highlight w:val="yellow"/>
+        </w:rPr>
+        <w:t>bability</w:t>
+      </w:r>
+      <w:r>
+        <w:rPr>
+          <w:highlight w:val="yellow"/>
+        </w:rPr>
+        <w:t xml:space="preserve"> distribution are.</w:t>
+      </w:r>
+    </w:p>
+    <w:p>
+      <w:pPr>
+        <w:rPr>
+          <w:highlight w:val="yellow"/>
+        </w:rPr>
+      </w:pPr>
+    </w:p>
+    <w:p>
+      <w:pPr>
+        <w:rPr>
+          <w:highlight w:val="yellow"/>
+        </w:rPr>
+      </w:pPr>
+      <w:proofErr w:type="gramStart"/>
+      <w:r>
+        <w:rPr>
+          <w:highlight w:val="yellow"/>
+        </w:rPr>
+        <w:t>So</w:t>
+      </w:r>
+      <w:proofErr w:type="gramEnd"/>
+      <w:r>
+        <w:rPr>
+          <w:highlight w:val="yellow"/>
+        </w:rPr>
         <w:t xml:space="preserve"> for q probability distribution, </w:t>
       </w:r>
       <w:proofErr w:type="spellStart"/>
       <w:r>
+        <w:rPr>
+          <w:highlight w:val="yellow"/>
+        </w:rPr>
         <w:t>px</w:t>
       </w:r>
       <w:proofErr w:type="spellEnd"/>
       <w:r>
+        <w:rPr>
+          <w:highlight w:val="yellow"/>
+        </w:rPr>
         <w:t xml:space="preserve"> and, </w:t>
       </w:r>
       <w:proofErr w:type="spellStart"/>
       <w:r>
+        <w:rPr>
+          <w:highlight w:val="yellow"/>
+        </w:rPr>
         <w:t>qy</w:t>
       </w:r>
       <w:proofErr w:type="spellEnd"/>
       <w:r>
+        <w:rPr>
+          <w:highlight w:val="yellow"/>
+        </w:rPr>
         <w:t xml:space="preserve"> </w:t>
       </w:r>
       <w:proofErr w:type="spellStart"/>
       <w:r>
+        <w:rPr>
+          <w:highlight w:val="yellow"/>
+        </w:rPr>
         <w:t>qx</w:t>
       </w:r>
       <w:proofErr w:type="spellEnd"/>
       <w:r>
+        <w:rPr>
+          <w:highlight w:val="yellow"/>
+        </w:rPr>
         <w:t xml:space="preserve"> here over the same Random variable x, the kl diverges, the calculated use this kind of equation, and the for our discrete random variables, this formula It's equivalent about all the sum here.</w:t>
       </w:r>
     </w:p>
-    <w:p/>
-    <w:p>
-      <w:r>
+    <w:p>
+      <w:pPr>
+        <w:rPr>
+          <w:highlight w:val="yellow"/>
+        </w:rPr>
+      </w:pPr>
+    </w:p>
+    <w:p>
+      <w:pPr>
+        <w:rPr>
+          <w:highlight w:val="yellow"/>
+        </w:rPr>
+      </w:pPr>
+      <w:r>
+        <w:rPr>
+          <w:highlight w:val="yellow"/>
+        </w:rPr>
         <w:t>One of the base 2 logarithms is used that Cal Divergence provides the amount of information in bits.</w:t>
       </w:r>
     </w:p>
-    <w:p/>
-    <w:p>
-      <w:proofErr w:type="gramStart"/>
-      <w:r>
-        <w:t>So</w:t>
-      </w:r>
-      <w:proofErr w:type="gramEnd"/>
-      <w:r>
+    <w:p>
+      <w:pPr>
+        <w:rPr>
+          <w:highlight w:val="yellow"/>
+        </w:rPr>
+      </w:pPr>
+    </w:p>
+    <w:p>
+      <w:pPr>
+        <w:rPr>
+          <w:highlight w:val="yellow"/>
+        </w:rPr>
+      </w:pPr>
+      <w:proofErr w:type="gramStart"/>
+      <w:r>
+        <w:rPr>
+          <w:highlight w:val="yellow"/>
+        </w:rPr>
+        <w:t>So</w:t>
+      </w:r>
+      <w:proofErr w:type="gramEnd"/>
+      <w:r>
+        <w:rPr>
+          <w:highlight w:val="yellow"/>
+        </w:rPr>
         <w:t xml:space="preserve"> in machine learning is a net a natural logarithm is used Based on here, and there's </w:t>
       </w:r>
       <w:proofErr w:type="spellStart"/>
       <w:r>
+        <w:rPr>
+          <w:highlight w:val="yellow"/>
+        </w:rPr>
         <w:t>a</w:t>
       </w:r>
       <w:proofErr w:type="spellEnd"/>
       <w:r>
+        <w:rPr>
+          <w:highlight w:val="yellow"/>
+        </w:rPr>
         <w:t xml:space="preserve"> amount of information is provided in that state.</w:t>
       </w:r>
     </w:p>
-    <w:p/>
-    <w:p>
-      <w:proofErr w:type="gramStart"/>
-      <w:r>
-        <w:t>So</w:t>
-      </w:r>
-      <w:proofErr w:type="gramEnd"/>
-      <w:r>
+    <w:p>
+      <w:pPr>
+        <w:rPr>
+          <w:highlight w:val="yellow"/>
+        </w:rPr>
+      </w:pPr>
+    </w:p>
+    <w:p>
+      <w:pPr>
+        <w:rPr>
+          <w:highlight w:val="yellow"/>
+        </w:rPr>
+      </w:pPr>
+      <w:proofErr w:type="gramStart"/>
+      <w:r>
+        <w:rPr>
+          <w:highlight w:val="yellow"/>
+        </w:rPr>
+        <w:t>So</w:t>
+      </w:r>
+      <w:proofErr w:type="gramEnd"/>
+      <w:r>
+        <w:rPr>
+          <w:highlight w:val="yellow"/>
+        </w:rPr>
         <w:t xml:space="preserve"> k l k l diabetes can be considered as </w:t>
       </w:r>
       <w:proofErr w:type="spellStart"/>
       <w:r>
+        <w:rPr>
+          <w:highlight w:val="yellow"/>
+        </w:rPr>
         <w:t>a</w:t>
       </w:r>
       <w:proofErr w:type="spellEnd"/>
       <w:r>
+        <w:rPr>
+          <w:highlight w:val="yellow"/>
+        </w:rPr>
         <w:t xml:space="preserve"> amount of information lost. 1 distribution queue is used to approximate the distribution of p.</w:t>
       </w:r>
     </w:p>
-    <w:p/>
-    <w:p>
-      <w:r>
+    <w:p>
+      <w:pPr>
+        <w:rPr>
+          <w:highlight w:val="yellow"/>
+        </w:rPr>
+      </w:pPr>
+    </w:p>
+    <w:p>
+      <w:pPr>
+        <w:rPr>
+          <w:highlight w:val="yellow"/>
+        </w:rPr>
+      </w:pPr>
+      <w:r>
+        <w:rPr>
+          <w:highlight w:val="yellow"/>
+        </w:rPr>
         <w:t xml:space="preserve">For example, in the GAN, the in the red tier, the side network, </w:t>
       </w:r>
       <w:proofErr w:type="gramStart"/>
       <w:r>
+        <w:rPr>
+          <w:highlight w:val="yellow"/>
+        </w:rPr>
         <w:t>The</w:t>
       </w:r>
       <w:proofErr w:type="gramEnd"/>
       <w:r>
+        <w:rPr>
+          <w:highlight w:val="yellow"/>
+        </w:rPr>
         <w:t xml:space="preserve"> p is a distribution of the true data, and the q is the distribution of the c set data. As you want, you play again with each other.</w:t>
       </w:r>
     </w:p>
-    <w:p/>
-    <w:p>
-      <w:r>
+    <w:p>
+      <w:pPr>
+        <w:rPr>
+          <w:highlight w:val="yellow"/>
+        </w:rPr>
+      </w:pPr>
+    </w:p>
+    <w:p>
+      <w:pPr>
+        <w:rPr>
+          <w:highlight w:val="yellow"/>
+        </w:rPr>
+      </w:pPr>
+      <w:r>
+        <w:rPr>
+          <w:highlight w:val="yellow"/>
+        </w:rPr>
         <w:t xml:space="preserve">Right? So that They want to. I recognize p and q in this case. And the for chaotic emergencies, should be a satisfied with a </w:t>
       </w:r>
       <w:proofErr w:type="spellStart"/>
       <w:r>
+        <w:rPr>
+          <w:highlight w:val="yellow"/>
+        </w:rPr>
         <w:t>non negative</w:t>
       </w:r>
       <w:proofErr w:type="spellEnd"/>
       <w:r>
+        <w:rPr>
+          <w:highlight w:val="yellow"/>
+        </w:rPr>
         <w:t>, probability, which means that chaos would be bigger or equal to 0.</w:t>
       </w:r>
     </w:p>
-    <w:p/>
-    <w:p>
-      <w:proofErr w:type="gramStart"/>
-      <w:r>
-        <w:t>So</w:t>
-      </w:r>
-      <w:proofErr w:type="gramEnd"/>
-      <w:r>
+    <w:p>
+      <w:pPr>
+        <w:rPr>
+          <w:highlight w:val="yellow"/>
+        </w:rPr>
+      </w:pPr>
+    </w:p>
+    <w:p>
+      <w:proofErr w:type="gramStart"/>
+      <w:r>
+        <w:rPr>
+          <w:highlight w:val="yellow"/>
+        </w:rPr>
+        <w:t>So</w:t>
+      </w:r>
+      <w:proofErr w:type="gramEnd"/>
+      <w:r>
+        <w:rPr>
+          <w:highlight w:val="yellow"/>
+        </w:rPr>
         <w:t xml:space="preserve"> while kl is equal to 0, if I only hear p x and q s have the same distribution. But mostly Important, probably our care diverges is that it is non symmetric, which means that this one is not only put to each other.</w:t>
       </w:r>
     </w:p>
     <w:p/>
     <w:p>
-      <w:r>
-        <w:t xml:space="preserve">And because kl, which is </w:t>
-      </w:r>
-      <w:proofErr w:type="spellStart"/>
-      <w:r>
+      <w:pPr>
+        <w:rPr>
+          <w:highlight w:val="yellow"/>
+        </w:rPr>
+      </w:pPr>
+      <w:r>
+        <w:t xml:space="preserve">And because </w:t>
+      </w:r>
+      <w:r>
+        <w:rPr>
+          <w:highlight w:val="yellow"/>
+        </w:rPr>
+        <w:t xml:space="preserve">kl, which is </w:t>
+      </w:r>
+      <w:proofErr w:type="spellStart"/>
+      <w:r>
+        <w:rPr>
+          <w:highlight w:val="yellow"/>
+        </w:rPr>
         <w:t>is</w:t>
       </w:r>
       <w:proofErr w:type="spellEnd"/>
       <w:r>
+        <w:rPr>
+          <w:highlight w:val="yellow"/>
+        </w:rPr>
         <w:t xml:space="preserve"> non negative and it matters a difference between distribution, it is often considered as a distance metric between 2 </w:t>
       </w:r>
       <w:proofErr w:type="gramStart"/>
       <w:r>
+        <w:rPr>
+          <w:highlight w:val="yellow"/>
+        </w:rPr>
         <w:t>distribution</w:t>
       </w:r>
       <w:proofErr w:type="gramEnd"/>
       <w:r>
+        <w:rPr>
+          <w:highlight w:val="yellow"/>
+        </w:rPr>
         <w:t>.</w:t>
       </w:r>
     </w:p>
-    <w:p/>
-    <w:p>
-      <w:r>
+    <w:p>
+      <w:pPr>
+        <w:rPr>
+          <w:highlight w:val="yellow"/>
+        </w:rPr>
+      </w:pPr>
+    </w:p>
+    <w:p>
+      <w:pPr>
+        <w:rPr>
+          <w:highlight w:val="yellow"/>
+        </w:rPr>
+      </w:pPr>
+      <w:r>
+        <w:rPr>
+          <w:highlight w:val="yellow"/>
+        </w:rPr>
         <w:lastRenderedPageBreak/>
         <w:t xml:space="preserve">However, kl divergence is not a true distance metric because it is not symmetric, and there's a symmetric method that these data, they are important, the equivalence your choice of whether I'm using </w:t>
       </w:r>
       <w:proofErr w:type="spellStart"/>
       <w:r>
+        <w:rPr>
+          <w:highlight w:val="yellow"/>
+        </w:rPr>
         <w:t>klp</w:t>
       </w:r>
       <w:proofErr w:type="spellEnd"/>
       <w:r>
+        <w:rPr>
+          <w:highlight w:val="yellow"/>
+        </w:rPr>
         <w:t xml:space="preserve"> over q or the </w:t>
       </w:r>
       <w:proofErr w:type="spellStart"/>
       <w:r>
+        <w:rPr>
+          <w:highlight w:val="yellow"/>
+        </w:rPr>
         <w:t>klq</w:t>
       </w:r>
       <w:proofErr w:type="spellEnd"/>
       <w:r>
+        <w:rPr>
+          <w:highlight w:val="yellow"/>
+        </w:rPr>
         <w:t xml:space="preserve"> over p.</w:t>
       </w:r>
     </w:p>
-    <w:p/>
-    <w:p>
-      <w:r>
+    <w:p>
+      <w:pPr>
+        <w:rPr>
+          <w:highlight w:val="yellow"/>
+        </w:rPr>
+      </w:pPr>
+    </w:p>
+    <w:p>
+      <w:pPr>
+        <w:rPr>
+          <w:highlight w:val="yellow"/>
+        </w:rPr>
+      </w:pPr>
+      <w:r>
+        <w:rPr>
+          <w:highlight w:val="yellow"/>
+        </w:rPr>
         <w:t xml:space="preserve">Automatic diverges is called nonnegative, and the symmetric is called the adjacent sharing diverges is input, can be donated in this equation above the m is </w:t>
       </w:r>
       <w:proofErr w:type="spellStart"/>
       <w:proofErr w:type="gramStart"/>
       <w:r>
+        <w:rPr>
+          <w:highlight w:val="yellow"/>
+        </w:rPr>
         <w:t>a</w:t>
       </w:r>
       <w:proofErr w:type="spellEnd"/>
       <w:proofErr w:type="gramEnd"/>
       <w:r>
+        <w:rPr>
+          <w:highlight w:val="yellow"/>
+        </w:rPr>
         <w:t xml:space="preserve"> average of 2 distribution. M z is equal to this just here.</w:t>
       </w:r>
     </w:p>
-    <w:p/>
-    <w:p>
-      <w:r>
+    <w:p>
+      <w:pPr>
+        <w:rPr>
+          <w:highlight w:val="yellow"/>
+        </w:rPr>
+      </w:pPr>
+    </w:p>
+    <w:p>
+      <w:pPr>
+        <w:rPr>
+          <w:highlight w:val="yellow"/>
+        </w:rPr>
+      </w:pPr>
+      <w:r>
+        <w:rPr>
+          <w:highlight w:val="yellow"/>
+        </w:rPr>
         <w:t>And the KL divergence is very useful in some kind of special kind of machine learning. For example, In the first class, I mentioned some of my work is related to domain adaptation. Is that a case? Because we have 2 different domains.</w:t>
       </w:r>
     </w:p>
-    <w:p/>
-    <w:p>
-      <w:r>
+    <w:p>
+      <w:pPr>
+        <w:rPr>
+          <w:highlight w:val="yellow"/>
+        </w:rPr>
+      </w:pPr>
+    </w:p>
+    <w:p>
+      <w:pPr>
+        <w:rPr>
+          <w:highlight w:val="yellow"/>
+        </w:rPr>
+      </w:pPr>
+      <w:r>
+        <w:rPr>
+          <w:highlight w:val="yellow"/>
+        </w:rPr>
         <w:t xml:space="preserve">Right? We have source domain. We have time domain. We are more </w:t>
       </w:r>
       <w:proofErr w:type="spellStart"/>
       <w:r>
+        <w:rPr>
+          <w:highlight w:val="yellow"/>
+        </w:rPr>
         <w:t>more</w:t>
       </w:r>
       <w:proofErr w:type="spellEnd"/>
       <w:r>
+        <w:rPr>
+          <w:highlight w:val="yellow"/>
+        </w:rPr>
         <w:t xml:space="preserve"> likely to reduce the chaos divergence between the 2 domains so that we can measure them together. This is a problem. Okay. How that work is?</w:t>
       </w:r>
     </w:p>
-    <w:p/>
-    <w:p>
-      <w:r>
+    <w:p>
+      <w:pPr>
+        <w:rPr>
+          <w:highlight w:val="yellow"/>
+        </w:rPr>
+      </w:pPr>
+    </w:p>
+    <w:p>
+      <w:pPr>
+        <w:rPr>
+          <w:highlight w:val="yellow"/>
+        </w:rPr>
+      </w:pPr>
+      <w:r>
+        <w:rPr>
+          <w:highlight w:val="yellow"/>
+        </w:rPr>
         <w:t>So that is some Yeah. Is there, like, The KL Diver, is there, like, a rule of thumb, like, when reach acceptable? I'll say it again. Is there, like, a rule of thumb for the value of the KL Divergence as acceptable That's too much?</w:t>
       </w:r>
     </w:p>
-    <w:p/>
-    <w:p>
-      <w:r>
+    <w:p>
+      <w:pPr>
+        <w:rPr>
+          <w:highlight w:val="yellow"/>
+        </w:rPr>
+      </w:pPr>
+    </w:p>
+    <w:p>
+      <w:pPr>
+        <w:rPr>
+          <w:highlight w:val="yellow"/>
+        </w:rPr>
+      </w:pPr>
+      <w:r>
+        <w:rPr>
+          <w:highlight w:val="yellow"/>
+        </w:rPr>
         <w:t xml:space="preserve">It's </w:t>
       </w:r>
       <w:proofErr w:type="spellStart"/>
       <w:r>
+        <w:rPr>
+          <w:highlight w:val="yellow"/>
+        </w:rPr>
         <w:t>it's</w:t>
       </w:r>
       <w:proofErr w:type="spellEnd"/>
       <w:r>
+        <w:rPr>
+          <w:highlight w:val="yellow"/>
+        </w:rPr>
         <w:t xml:space="preserve"> not like that way. Yeah. It's not. Shouldn't be like this one. Yeah. And then, usually, for KL Divergence, was missed that you when you when you try to use it, it definitely when you either have 2 different distributions.</w:t>
       </w:r>
     </w:p>
-    <w:p/>
-    <w:p>
-      <w:r>
+    <w:p>
+      <w:pPr>
+        <w:rPr>
+          <w:highlight w:val="yellow"/>
+        </w:rPr>
+      </w:pPr>
+    </w:p>
+    <w:p>
+      <w:pPr>
+        <w:rPr>
+          <w:highlight w:val="yellow"/>
+        </w:rPr>
+      </w:pPr>
+      <w:r>
+        <w:rPr>
+          <w:highlight w:val="yellow"/>
+        </w:rPr>
         <w:t>Otherwise, it's not useful. Right? For example, if you have a training, let's say, in our typical machine learning, you only have act tracking sample acts here.</w:t>
       </w:r>
     </w:p>
-    <w:p/>
-    <w:p>
-      <w:r>
+    <w:p>
+      <w:pPr>
+        <w:rPr>
+          <w:highlight w:val="yellow"/>
+        </w:rPr>
+      </w:pPr>
+    </w:p>
+    <w:p>
+      <w:r>
+        <w:rPr>
+          <w:highlight w:val="yellow"/>
+        </w:rPr>
         <w:t xml:space="preserve">Right? I mean, in the domain adaptation, we will have 2 to different domains. We have the source domain. We have a fact domain. In this case, we really can merge them together, </w:t>
       </w:r>
       <w:proofErr w:type="gramStart"/>
       <w:r>
+        <w:rPr>
+          <w:highlight w:val="yellow"/>
+        </w:rPr>
         <w:t>How</w:t>
       </w:r>
       <w:proofErr w:type="gramEnd"/>
       <w:r>
+        <w:rPr>
+          <w:highlight w:val="yellow"/>
+        </w:rPr>
         <w:t xml:space="preserve"> do you reduce the payroll averages?</w:t>
       </w:r>
     </w:p>
@@ -4271,363 +5495,862 @@
     </w:p>
     <w:p/>
     <w:p>
-      <w:r>
-        <w:t>We are well, there's no this kind of number. Definitely, the smaller, better. Right? Yeah. Okay. So that about something you guys are familiar with. It's a cross entropy loss.</w:t>
-      </w:r>
-    </w:p>
-    <w:p/>
-    <w:p>
-      <w:r>
+      <w:pPr>
+        <w:rPr>
+          <w:highlight w:val="yellow"/>
+        </w:rPr>
+      </w:pPr>
+      <w:r>
+        <w:t xml:space="preserve">We are well, there's no this kind of number. Definitely, the smaller, better. Right? Yeah. Okay. </w:t>
+      </w:r>
+      <w:r>
+        <w:rPr>
+          <w:highlight w:val="yellow"/>
+        </w:rPr>
+        <w:t>So that about something you guys are familiar with. It's a cross entropy loss.</w:t>
+      </w:r>
+    </w:p>
+    <w:p>
+      <w:pPr>
+        <w:rPr>
+          <w:highlight w:val="yellow"/>
+        </w:rPr>
+      </w:pPr>
+    </w:p>
+    <w:p>
+      <w:pPr>
+        <w:rPr>
+          <w:highlight w:val="yellow"/>
+        </w:rPr>
+      </w:pPr>
+      <w:r>
+        <w:rPr>
+          <w:highlight w:val="yellow"/>
+        </w:rPr>
         <w:lastRenderedPageBreak/>
         <w:t xml:space="preserve">Right? For example, the cross entropy is the closer we like to the kind of k l divergence, and then it is defined as the summation of the entropy h p, and the kl that bridges </w:t>
       </w:r>
       <w:proofErr w:type="spellStart"/>
       <w:r>
+        <w:rPr>
+          <w:highlight w:val="yellow"/>
+        </w:rPr>
         <w:t>klp</w:t>
       </w:r>
       <w:proofErr w:type="spellEnd"/>
       <w:r>
+        <w:rPr>
+          <w:highlight w:val="yellow"/>
+        </w:rPr>
         <w:t xml:space="preserve"> over q here, and eventually can be rewriting in this way.</w:t>
       </w:r>
     </w:p>
-    <w:p/>
-    <w:p>
-      <w:r>
+    <w:p>
+      <w:pPr>
+        <w:rPr>
+          <w:highlight w:val="yellow"/>
+        </w:rPr>
+      </w:pPr>
+    </w:p>
+    <w:p>
+      <w:pPr>
+        <w:rPr>
+          <w:highlight w:val="yellow"/>
+        </w:rPr>
+      </w:pPr>
+      <w:r>
+        <w:rPr>
+          <w:highlight w:val="yellow"/>
+        </w:rPr>
         <w:t>Automatically, we can write the, cross entropy in this case. So somehow, you might see this.</w:t>
       </w:r>
     </w:p>
-    <w:p/>
-    <w:p>
-      <w:r>
+    <w:p>
+      <w:pPr>
+        <w:rPr>
+          <w:highlight w:val="yellow"/>
+        </w:rPr>
+      </w:pPr>
+    </w:p>
+    <w:p>
+      <w:pPr>
+        <w:rPr>
+          <w:highlight w:val="yellow"/>
+        </w:rPr>
+      </w:pPr>
+      <w:r>
+        <w:rPr>
+          <w:highlight w:val="yellow"/>
+        </w:rPr>
         <w:t xml:space="preserve">You create, and you might help us. Right? </w:t>
       </w:r>
       <w:proofErr w:type="gramStart"/>
       <w:r>
-        <w:t>So</w:t>
-      </w:r>
-      <w:proofErr w:type="gramEnd"/>
-      <w:r>
+        <w:rPr>
+          <w:highlight w:val="yellow"/>
+        </w:rPr>
+        <w:t>So</w:t>
+      </w:r>
+      <w:proofErr w:type="gramEnd"/>
+      <w:r>
+        <w:rPr>
+          <w:highlight w:val="yellow"/>
+        </w:rPr>
         <w:t xml:space="preserve"> you </w:t>
       </w:r>
       <w:proofErr w:type="spellStart"/>
       <w:r>
+        <w:rPr>
+          <w:highlight w:val="yellow"/>
+        </w:rPr>
         <w:t>you</w:t>
       </w:r>
       <w:proofErr w:type="spellEnd"/>
       <w:r>
+        <w:rPr>
+          <w:highlight w:val="yellow"/>
+        </w:rPr>
         <w:t xml:space="preserve"> donated this cross entropy loss there. </w:t>
       </w:r>
       <w:proofErr w:type="gramStart"/>
       <w:r>
-        <w:t>So</w:t>
-      </w:r>
-      <w:proofErr w:type="gramEnd"/>
-      <w:r>
+        <w:rPr>
+          <w:highlight w:val="yellow"/>
+        </w:rPr>
+        <w:t>So</w:t>
+      </w:r>
+      <w:proofErr w:type="gramEnd"/>
+      <w:r>
+        <w:rPr>
+          <w:highlight w:val="yellow"/>
+        </w:rPr>
         <w:t xml:space="preserve"> in machine learning, it has a SUMR classification based on set up at the point x 1x2 to </w:t>
       </w:r>
       <w:proofErr w:type="spellStart"/>
       <w:r>
+        <w:rPr>
+          <w:highlight w:val="yellow"/>
+        </w:rPr>
         <w:t>xm</w:t>
       </w:r>
       <w:proofErr w:type="spellEnd"/>
       <w:r>
+        <w:rPr>
+          <w:highlight w:val="yellow"/>
+        </w:rPr>
         <w:t>, zed needed to be classified into k classes.</w:t>
       </w:r>
     </w:p>
-    <w:p/>
-    <w:p>
-      <w:proofErr w:type="gramStart"/>
-      <w:r>
-        <w:t>So</w:t>
-      </w:r>
-      <w:proofErr w:type="gramEnd"/>
-      <w:r>
+    <w:p>
+      <w:pPr>
+        <w:rPr>
+          <w:highlight w:val="yellow"/>
+        </w:rPr>
+      </w:pPr>
+    </w:p>
+    <w:p>
+      <w:pPr>
+        <w:rPr>
+          <w:highlight w:val="yellow"/>
+        </w:rPr>
+      </w:pPr>
+      <w:proofErr w:type="gramStart"/>
+      <w:r>
+        <w:rPr>
+          <w:highlight w:val="yellow"/>
+        </w:rPr>
+        <w:t>So</w:t>
+      </w:r>
+      <w:proofErr w:type="gramEnd"/>
+      <w:r>
+        <w:rPr>
+          <w:highlight w:val="yellow"/>
+        </w:rPr>
         <w:t xml:space="preserve"> for each of them, example x I, we have a class level y I here, which means that your level y follows that your </w:t>
       </w:r>
       <w:proofErr w:type="spellStart"/>
       <w:r>
+        <w:rPr>
+          <w:highlight w:val="yellow"/>
+        </w:rPr>
         <w:t>your</w:t>
       </w:r>
       <w:proofErr w:type="spellEnd"/>
       <w:r>
+        <w:rPr>
+          <w:highlight w:val="yellow"/>
+        </w:rPr>
         <w:t xml:space="preserve"> distribution p here.</w:t>
       </w:r>
     </w:p>
-    <w:p/>
-    <w:p>
-      <w:r>
+    <w:p>
+      <w:pPr>
+        <w:rPr>
+          <w:highlight w:val="yellow"/>
+        </w:rPr>
+      </w:pPr>
+    </w:p>
+    <w:p>
+      <w:pPr>
+        <w:rPr>
+          <w:highlight w:val="yellow"/>
+        </w:rPr>
+      </w:pPr>
+      <w:r>
+        <w:rPr>
+          <w:highlight w:val="yellow"/>
+        </w:rPr>
         <w:t xml:space="preserve">The goal is to pass by the for example, a neural network, parameters </w:t>
       </w:r>
       <w:proofErr w:type="gramStart"/>
       <w:r>
+        <w:rPr>
+          <w:highlight w:val="yellow"/>
+        </w:rPr>
         <w:t>lies</w:t>
       </w:r>
       <w:proofErr w:type="gramEnd"/>
       <w:r>
+        <w:rPr>
+          <w:highlight w:val="yellow"/>
+        </w:rPr>
         <w:t xml:space="preserve"> by a </w:t>
       </w:r>
       <w:proofErr w:type="spellStart"/>
       <w:r>
+        <w:rPr>
+          <w:highlight w:val="yellow"/>
+        </w:rPr>
         <w:t>theater</w:t>
       </w:r>
       <w:proofErr w:type="spellEnd"/>
       <w:r>
+        <w:rPr>
+          <w:highlight w:val="yellow"/>
+        </w:rPr>
         <w:t xml:space="preserve"> here. That out, outputs are predict plus level y hat I, but it's there's a somewhat inside.</w:t>
       </w:r>
     </w:p>
-    <w:p/>
-    <w:p>
-      <w:r>
+    <w:p>
+      <w:pPr>
+        <w:rPr>
+          <w:highlight w:val="yellow"/>
+        </w:rPr>
+      </w:pPr>
+    </w:p>
+    <w:p>
+      <w:pPr>
+        <w:rPr>
+          <w:highlight w:val="yellow"/>
+        </w:rPr>
+      </w:pPr>
+      <w:r>
+        <w:rPr>
+          <w:highlight w:val="yellow"/>
+        </w:rPr>
         <w:t xml:space="preserve">So that predict the level y hat follows the estimated distribution of q. </w:t>
       </w:r>
       <w:proofErr w:type="gramStart"/>
       <w:r>
-        <w:t>So</w:t>
-      </w:r>
-      <w:proofErr w:type="gramEnd"/>
-      <w:r>
+        <w:rPr>
+          <w:highlight w:val="yellow"/>
+        </w:rPr>
+        <w:t>So</w:t>
+      </w:r>
+      <w:proofErr w:type="gramEnd"/>
+      <w:r>
+        <w:rPr>
+          <w:highlight w:val="yellow"/>
+        </w:rPr>
         <w:t xml:space="preserve"> in this case, the cross entropy loss between the, true distribution p and the estimated distribution q is calculated using this cost and a loss here.</w:t>
       </w:r>
     </w:p>
-    <w:p/>
-    <w:p>
-      <w:r>
-        <w:t xml:space="preserve">And, usually, we will try to minimize them Because the smaller the bag are right. Other values </w:t>
-      </w:r>
-      <w:proofErr w:type="gramStart"/>
-      <w:r>
+    <w:p>
+      <w:pPr>
+        <w:rPr>
+          <w:highlight w:val="yellow"/>
+        </w:rPr>
+      </w:pPr>
+    </w:p>
+    <w:p>
+      <w:pPr>
+        <w:rPr>
+          <w:highlight w:val="yellow"/>
+        </w:rPr>
+      </w:pPr>
+      <w:r>
+        <w:rPr>
+          <w:highlight w:val="yellow"/>
+        </w:rPr>
+        <w:t>And, usually, we will try to minimize them Because the smaller the bag are right.</w:t>
+      </w:r>
+      <w:r>
+        <w:t xml:space="preserve"> </w:t>
+      </w:r>
+      <w:r>
+        <w:rPr>
+          <w:highlight w:val="yellow"/>
+        </w:rPr>
+        <w:t xml:space="preserve">Other values </w:t>
+      </w:r>
+      <w:proofErr w:type="gramStart"/>
+      <w:r>
+        <w:rPr>
+          <w:highlight w:val="yellow"/>
+        </w:rPr>
         <w:t>is</w:t>
       </w:r>
       <w:proofErr w:type="gramEnd"/>
       <w:r>
+        <w:rPr>
+          <w:highlight w:val="yellow"/>
+        </w:rPr>
         <w:t xml:space="preserve"> maximum likelihood. </w:t>
       </w:r>
       <w:proofErr w:type="gramStart"/>
       <w:r>
-        <w:t>So</w:t>
-      </w:r>
-      <w:proofErr w:type="gramEnd"/>
-      <w:r>
+        <w:rPr>
+          <w:highlight w:val="yellow"/>
+        </w:rPr>
+        <w:t>So</w:t>
+      </w:r>
+      <w:proofErr w:type="gramEnd"/>
+      <w:r>
+        <w:rPr>
+          <w:highlight w:val="yellow"/>
+        </w:rPr>
         <w:t xml:space="preserve"> cost entropy law, is, like, Closer related to maximum, likelihood estimation is, also called MLE here.</w:t>
       </w:r>
     </w:p>
-    <w:p/>
-    <w:p>
-      <w:r>
+    <w:p>
+      <w:pPr>
+        <w:rPr>
+          <w:highlight w:val="yellow"/>
+        </w:rPr>
+      </w:pPr>
+    </w:p>
+    <w:p>
+      <w:pPr>
+        <w:rPr>
+          <w:highlight w:val="yellow"/>
+        </w:rPr>
+      </w:pPr>
+      <w:r>
+        <w:rPr>
+          <w:highlight w:val="yellow"/>
+        </w:rPr>
         <w:t>Right? A machine learning, we want to find our model There's a package of data that, maximize the property to zed as a data is assigned as a correct class.</w:t>
       </w:r>
     </w:p>
-    <w:p/>
-    <w:p>
-      <w:r>
+    <w:p>
+      <w:pPr>
+        <w:rPr>
+          <w:highlight w:val="yellow"/>
+        </w:rPr>
+      </w:pPr>
+    </w:p>
+    <w:p>
+      <w:pPr>
+        <w:rPr>
+          <w:highlight w:val="yellow"/>
+        </w:rPr>
+      </w:pPr>
+      <w:r>
+        <w:rPr>
+          <w:highlight w:val="yellow"/>
+        </w:rPr>
         <w:t xml:space="preserve">For example, </w:t>
       </w:r>
       <w:proofErr w:type="gramStart"/>
       <w:r>
-        <w:t>So</w:t>
-      </w:r>
-      <w:proofErr w:type="gramEnd"/>
-      <w:r>
+        <w:rPr>
+          <w:highlight w:val="yellow"/>
+        </w:rPr>
+        <w:t>So</w:t>
+      </w:r>
+      <w:proofErr w:type="gramEnd"/>
+      <w:r>
+        <w:rPr>
+          <w:highlight w:val="yellow"/>
+        </w:rPr>
         <w:t xml:space="preserve"> at max, state of p are these the given the model and data, but classification problem from previous page, we want to find the parameters data.</w:t>
       </w:r>
     </w:p>
-    <w:p/>
-    <w:p>
-      <w:r>
+    <w:p>
+      <w:pPr>
+        <w:rPr>
+          <w:highlight w:val="yellow"/>
+        </w:rPr>
+      </w:pPr>
+    </w:p>
+    <w:p>
+      <w:pPr>
+        <w:rPr>
+          <w:highlight w:val="yellow"/>
+        </w:rPr>
+      </w:pPr>
+      <w:r>
+        <w:rPr>
+          <w:highlight w:val="yellow"/>
+        </w:rPr>
         <w:t xml:space="preserve">So that for the example here, the probability of up to the class level x y to y and x next line, </w:t>
       </w:r>
       <w:proofErr w:type="gramStart"/>
       <w:r>
+        <w:rPr>
+          <w:highlight w:val="yellow"/>
+        </w:rPr>
         <w:t>Which</w:t>
       </w:r>
       <w:proofErr w:type="gramEnd"/>
       <w:r>
+        <w:rPr>
+          <w:highlight w:val="yellow"/>
+        </w:rPr>
         <w:t xml:space="preserve"> means that we try to kind of, the correct levels, by using kind of models that that you said, for some dead examples of predict class and y I hat, we have the different, than the true </w:t>
       </w:r>
       <w:proofErr w:type="spellStart"/>
       <w:r>
+        <w:rPr>
+          <w:highlight w:val="yellow"/>
+        </w:rPr>
         <w:t>class y</w:t>
       </w:r>
       <w:proofErr w:type="spellEnd"/>
       <w:r>
+        <w:rPr>
+          <w:highlight w:val="yellow"/>
+        </w:rPr>
         <w:t xml:space="preserve"> I, But the goal is to find the data that, results in an overall maximum probability.</w:t>
       </w:r>
     </w:p>
-    <w:p/>
-    <w:p>
-      <w:r>
+    <w:p>
+      <w:pPr>
+        <w:rPr>
+          <w:highlight w:val="yellow"/>
+        </w:rPr>
+      </w:pPr>
+    </w:p>
+    <w:p>
+      <w:pPr>
+        <w:rPr>
+          <w:highlight w:val="yellow"/>
+        </w:rPr>
+      </w:pPr>
+      <w:r>
+        <w:rPr>
+          <w:highlight w:val="yellow"/>
+        </w:rPr>
         <w:t>So overall, this is like the we're sort of the at max of p given the model of data that is proportional to this kind of mathematics, is probability.</w:t>
       </w:r>
     </w:p>
-    <w:p/>
-    <w:p>
-      <w:r>
+    <w:p>
+      <w:pPr>
+        <w:rPr>
+          <w:highlight w:val="yellow"/>
+        </w:rPr>
+      </w:pPr>
+    </w:p>
+    <w:p>
+      <w:pPr>
+        <w:rPr>
+          <w:highlight w:val="yellow"/>
+        </w:rPr>
+      </w:pPr>
+      <w:r>
+        <w:rPr>
+          <w:highlight w:val="yellow"/>
+        </w:rPr>
         <w:t xml:space="preserve">And this is the true this the p one g p n does not depend on the parameter data, </w:t>
       </w:r>
       <w:proofErr w:type="gramStart"/>
       <w:r>
+        <w:rPr>
+          <w:highlight w:val="yellow"/>
+        </w:rPr>
         <w:t>And</w:t>
       </w:r>
       <w:proofErr w:type="gramEnd"/>
       <w:r>
+        <w:rPr>
+          <w:highlight w:val="yellow"/>
+        </w:rPr>
         <w:t xml:space="preserve"> then we can assume that we have no prior, assumption with on which set our parameter thetas that, that are better than any others.</w:t>
       </w:r>
     </w:p>
-    <w:p/>
-    <w:p>
-      <w:r>
+    <w:p>
+      <w:pPr>
+        <w:rPr>
+          <w:highlight w:val="yellow"/>
+        </w:rPr>
+      </w:pPr>
+    </w:p>
+    <w:p>
+      <w:pPr>
+        <w:rPr>
+          <w:highlight w:val="yellow"/>
+        </w:rPr>
+      </w:pPr>
+      <w:r>
+        <w:rPr>
+          <w:highlight w:val="yellow"/>
+        </w:rPr>
         <w:t>Because that the key here is a likelihood, and therefore, the maximum likelihood Estimation, etcetera, is based on solving this kind of problem.</w:t>
       </w:r>
     </w:p>
-    <w:p/>
-    <w:p>
-      <w:r>
+    <w:p>
+      <w:pPr>
+        <w:rPr>
+          <w:highlight w:val="yellow"/>
+        </w:rPr>
+      </w:pPr>
+    </w:p>
+    <w:p>
+      <w:r>
+        <w:rPr>
+          <w:highlight w:val="yellow"/>
+        </w:rPr>
         <w:t xml:space="preserve">This is the reason why it is called the lexicon in my world. And observe data points x1 to </w:t>
       </w:r>
       <w:proofErr w:type="spellStart"/>
       <w:r>
+        <w:rPr>
+          <w:highlight w:val="yellow"/>
+        </w:rPr>
         <w:t>xm</w:t>
       </w:r>
       <w:proofErr w:type="spellEnd"/>
       <w:r>
+        <w:rPr>
+          <w:highlight w:val="yellow"/>
+        </w:rPr>
         <w:t xml:space="preserve"> is operating.</w:t>
       </w:r>
     </w:p>
     <w:p/>
     <w:p>
-      <w:r>
-        <w:t xml:space="preserve">Take to the class level, data point xi is </w:t>
-      </w:r>
-      <w:proofErr w:type="spellStart"/>
-      <w:r>
+      <w:pPr>
+        <w:rPr>
+          <w:highlight w:val="yellow"/>
+        </w:rPr>
+      </w:pPr>
+      <w:r>
+        <w:t xml:space="preserve">Take to the class level, </w:t>
+      </w:r>
+      <w:r>
+        <w:rPr>
+          <w:highlight w:val="yellow"/>
+        </w:rPr>
+        <w:t xml:space="preserve">data point xi is </w:t>
+      </w:r>
+      <w:proofErr w:type="spellStart"/>
+      <w:r>
+        <w:rPr>
+          <w:highlight w:val="yellow"/>
+        </w:rPr>
         <w:t>yi</w:t>
       </w:r>
       <w:proofErr w:type="spellEnd"/>
       <w:r>
+        <w:rPr>
+          <w:highlight w:val="yellow"/>
+        </w:rPr>
         <w:t xml:space="preserve"> hat using Martin, distribution as a probability of predicting true </w:t>
       </w:r>
       <w:proofErr w:type="spellStart"/>
       <w:r>
+        <w:rPr>
+          <w:highlight w:val="yellow"/>
+        </w:rPr>
         <w:t>class y</w:t>
       </w:r>
       <w:proofErr w:type="spellEnd"/>
       <w:r>
+        <w:rPr>
+          <w:highlight w:val="yellow"/>
+        </w:rPr>
         <w:t xml:space="preserve"> I is equal to this one is a probability of x over theta that is Hamid donators, products of all y I j given y r.</w:t>
       </w:r>
     </w:p>
-    <w:p/>
-    <w:p>
-      <w:r>
+    <w:p>
+      <w:pPr>
+        <w:rPr>
+          <w:highlight w:val="yellow"/>
+        </w:rPr>
+      </w:pPr>
+    </w:p>
+    <w:p>
+      <w:pPr>
+        <w:rPr>
+          <w:highlight w:val="yellow"/>
+        </w:rPr>
+      </w:pPr>
+      <w:r>
+        <w:rPr>
+          <w:highlight w:val="yellow"/>
+        </w:rPr>
         <w:t xml:space="preserve">Given j is becoming from 1 2 to the k. K means different k classes here. For example, we have here the problem is 3 class that is also achieved an image of a car x I, and the true level is </w:t>
       </w:r>
       <w:proofErr w:type="spellStart"/>
       <w:r>
+        <w:rPr>
+          <w:highlight w:val="yellow"/>
+        </w:rPr>
         <w:t>gonna</w:t>
       </w:r>
       <w:proofErr w:type="spellEnd"/>
       <w:r>
+        <w:rPr>
+          <w:highlight w:val="yellow"/>
+        </w:rPr>
         <w:t xml:space="preserve"> be 100.</w:t>
       </w:r>
     </w:p>
-    <w:p/>
-    <w:p>
-      <w:r>
+    <w:p>
+      <w:pPr>
+        <w:rPr>
+          <w:highlight w:val="yellow"/>
+        </w:rPr>
+      </w:pPr>
+    </w:p>
+    <w:p>
+      <w:pPr>
+        <w:rPr>
+          <w:highlight w:val="yellow"/>
+        </w:rPr>
+      </w:pPr>
+      <w:r>
+        <w:rPr>
+          <w:highlight w:val="yellow"/>
+        </w:rPr>
         <w:t>Let's assume our product predict the level should be like this one. 0. 7, 0. 1, and 0. 2. And then the probability according to this equivalent, we should calculate Just a power to 0.</w:t>
       </w:r>
     </w:p>
-    <w:p/>
-    <w:p>
-      <w:r>
+    <w:p>
+      <w:pPr>
+        <w:rPr>
+          <w:highlight w:val="yellow"/>
+        </w:rPr>
+      </w:pPr>
+    </w:p>
+    <w:p>
+      <w:pPr>
+        <w:rPr>
+          <w:highlight w:val="yellow"/>
+        </w:rPr>
+      </w:pPr>
+      <w:r>
+        <w:rPr>
+          <w:highlight w:val="yellow"/>
+        </w:rPr>
         <w:t>7. Right? So now we can preview this level as which class. This is which class. Yeah. But that prediction is like this way. This should be which class.</w:t>
       </w:r>
     </w:p>
-    <w:p/>
-    <w:p>
-      <w:r>
+    <w:p>
+      <w:pPr>
+        <w:rPr>
+          <w:highlight w:val="yellow"/>
+        </w:rPr>
+      </w:pPr>
+    </w:p>
+    <w:p>
+      <w:pPr>
+        <w:rPr>
+          <w:highlight w:val="yellow"/>
+        </w:rPr>
+      </w:pPr>
+      <w:r>
+        <w:rPr>
+          <w:highlight w:val="yellow"/>
+        </w:rPr>
         <w:t>Of course. The first yeah. The first should be the. Right? Because this is the biggest number. So as soon as that is a data example, I invented the likelihood of the data. I give him the more apparent that's it.</w:t>
       </w:r>
     </w:p>
-    <w:p/>
-    <w:p>
-      <w:r>
+    <w:p>
+      <w:pPr>
+        <w:rPr>
+          <w:highlight w:val="yellow"/>
+        </w:rPr>
+      </w:pPr>
+    </w:p>
+    <w:p>
+      <w:pPr>
+        <w:rPr>
+          <w:highlight w:val="yellow"/>
+        </w:rPr>
+      </w:pPr>
+      <w:r>
+        <w:rPr>
+          <w:highlight w:val="yellow"/>
+        </w:rPr>
         <w:t xml:space="preserve">I can't even rewrite the whole system here, </w:t>
       </w:r>
       <w:proofErr w:type="gramStart"/>
       <w:r>
+        <w:rPr>
+          <w:highlight w:val="yellow"/>
+        </w:rPr>
         <w:t>And</w:t>
       </w:r>
       <w:proofErr w:type="gramEnd"/>
       <w:r>
+        <w:rPr>
+          <w:highlight w:val="yellow"/>
+        </w:rPr>
         <w:t xml:space="preserve"> there's a logo, black hoodies, often used because it is the numerical calculations since the </w:t>
       </w:r>
       <w:proofErr w:type="spellStart"/>
       <w:r>
+        <w:rPr>
+          <w:highlight w:val="yellow"/>
+        </w:rPr>
         <w:t>transmons</w:t>
       </w:r>
       <w:proofErr w:type="spellEnd"/>
       <w:r>
+        <w:rPr>
+          <w:highlight w:val="yellow"/>
+        </w:rPr>
         <w:t xml:space="preserve"> are productive as many terms in imagine, for example, like this one.</w:t>
       </w:r>
     </w:p>
-    <w:p/>
-    <w:p>
-      <w:r>
+    <w:p>
+      <w:pPr>
+        <w:rPr>
+          <w:highlight w:val="yellow"/>
+        </w:rPr>
+      </w:pPr>
+    </w:p>
+    <w:p>
+      <w:pPr>
+        <w:rPr>
+          <w:highlight w:val="yellow"/>
+        </w:rPr>
+      </w:pPr>
+      <w:r>
+        <w:rPr>
+          <w:highlight w:val="yellow"/>
+        </w:rPr>
         <w:t xml:space="preserve">Because here we are, change this, like, product to, like, summation. </w:t>
       </w:r>
       <w:proofErr w:type="gramStart"/>
       <w:r>
-        <w:t>So</w:t>
-      </w:r>
-      <w:proofErr w:type="gramEnd"/>
-      <w:r>
+        <w:rPr>
+          <w:highlight w:val="yellow"/>
+        </w:rPr>
+        <w:t>So</w:t>
+      </w:r>
+      <w:proofErr w:type="gramEnd"/>
+      <w:r>
+        <w:rPr>
+          <w:highlight w:val="yellow"/>
+        </w:rPr>
         <w:t xml:space="preserve"> it should be much easier to calculate. That's the real that's the reason why we use a lot of likelihood here.</w:t>
       </w:r>
     </w:p>
-    <w:p/>
-    <w:p>
-      <w:r>
+    <w:p>
+      <w:pPr>
+        <w:rPr>
+          <w:highlight w:val="yellow"/>
+        </w:rPr>
+      </w:pPr>
+    </w:p>
+    <w:p>
+      <w:pPr>
+        <w:rPr>
+          <w:highlight w:val="yellow"/>
+        </w:rPr>
+      </w:pPr>
+      <w:r>
+        <w:rPr>
+          <w:highlight w:val="yellow"/>
+        </w:rPr>
         <w:lastRenderedPageBreak/>
         <w:t xml:space="preserve">So, eventually, it becomes the true summation of y I and log of y I had here. </w:t>
       </w:r>
       <w:proofErr w:type="gramStart"/>
       <w:r>
-        <w:t>So</w:t>
-      </w:r>
-      <w:proofErr w:type="gramEnd"/>
-      <w:r>
+        <w:rPr>
+          <w:highlight w:val="yellow"/>
+        </w:rPr>
+        <w:t>So</w:t>
+      </w:r>
+      <w:proofErr w:type="gramEnd"/>
+      <w:r>
+        <w:rPr>
+          <w:highlight w:val="yellow"/>
+        </w:rPr>
         <w:t xml:space="preserve"> our net view of lot likelihood allow </w:t>
       </w:r>
       <w:proofErr w:type="spellStart"/>
       <w:r>
+        <w:rPr>
+          <w:highlight w:val="yellow"/>
+        </w:rPr>
         <w:t>allow</w:t>
       </w:r>
       <w:proofErr w:type="spellEnd"/>
       <w:r>
+        <w:rPr>
+          <w:highlight w:val="yellow"/>
+        </w:rPr>
         <w:t xml:space="preserve"> us to minimize our approach that is negative blah blah.</w:t>
       </w:r>
     </w:p>
-    <w:p/>
-    <w:p>
-      <w:proofErr w:type="gramStart"/>
-      <w:r>
-        <w:t>So</w:t>
-      </w:r>
-      <w:proofErr w:type="gramEnd"/>
-      <w:r>
+    <w:p>
+      <w:pPr>
+        <w:rPr>
+          <w:highlight w:val="yellow"/>
+        </w:rPr>
+      </w:pPr>
+    </w:p>
+    <w:p>
+      <w:pPr>
+        <w:rPr>
+          <w:highlight w:val="yellow"/>
+        </w:rPr>
+      </w:pPr>
+      <w:proofErr w:type="gramStart"/>
+      <w:r>
+        <w:rPr>
+          <w:highlight w:val="yellow"/>
+        </w:rPr>
+        <w:t>So</w:t>
+      </w:r>
+      <w:proofErr w:type="gramEnd"/>
+      <w:r>
+        <w:rPr>
+          <w:highlight w:val="yellow"/>
+        </w:rPr>
         <w:t xml:space="preserve"> inventory, there should be just a equal to the But the cross entropy loss here. So last, maximizing the likelihood is the same as the minimize, cross entropy Plus, so here is a quick group of your time.</w:t>
       </w:r>
     </w:p>
-    <w:p/>
-    <w:p>
-      <w:r>
+    <w:p>
+      <w:pPr>
+        <w:rPr>
+          <w:highlight w:val="yellow"/>
+        </w:rPr>
+      </w:pPr>
+    </w:p>
+    <w:p>
+      <w:r>
+        <w:rPr>
+          <w:highlight w:val="yellow"/>
+        </w:rPr>
         <w:t xml:space="preserve">And the out to now, ideally, we already cover All the important the mass background in this forecast as the if you guys think of some part and you got a lot of familiar with that, </w:t>
       </w:r>
       <w:proofErr w:type="gramStart"/>
       <w:r>
+        <w:rPr>
+          <w:highlight w:val="yellow"/>
+        </w:rPr>
         <w:t>You</w:t>
       </w:r>
       <w:proofErr w:type="gramEnd"/>
       <w:r>
+        <w:rPr>
+          <w:highlight w:val="yellow"/>
+        </w:rPr>
         <w:t xml:space="preserve"> can go back to the slides and maybe read the other post.</w:t>
       </w:r>
     </w:p>
@@ -4663,316 +6386,799 @@
     </w:p>
     <w:p/>
     <w:p>
-      <w:r>
+      <w:pPr>
+        <w:rPr>
+          <w:highlight w:val="yellow"/>
+        </w:rPr>
+      </w:pPr>
+      <w:r>
+        <w:rPr>
+          <w:highlight w:val="yellow"/>
+        </w:rPr>
         <w:t>In the next part, Let's really talk about the data pro preprocessing. So similar as you guys did in that kind of Homework. It that does some training, replaces some, question mark or missing data with some number.</w:t>
       </w:r>
     </w:p>
-    <w:p/>
-    <w:p>
-      <w:r>
+    <w:p>
+      <w:pPr>
+        <w:rPr>
+          <w:highlight w:val="yellow"/>
+        </w:rPr>
+      </w:pPr>
+    </w:p>
+    <w:p>
+      <w:pPr>
+        <w:rPr>
+          <w:highlight w:val="yellow"/>
+        </w:rPr>
+      </w:pPr>
+      <w:r>
+        <w:rPr>
+          <w:highlight w:val="yellow"/>
+        </w:rPr>
         <w:t xml:space="preserve">Right? Some data quality, some manual tasks. </w:t>
       </w:r>
       <w:proofErr w:type="gramStart"/>
       <w:r>
-        <w:t>So</w:t>
-      </w:r>
-      <w:proofErr w:type="gramEnd"/>
-      <w:r>
+        <w:rPr>
+          <w:highlight w:val="yellow"/>
+        </w:rPr>
+        <w:t>So</w:t>
+      </w:r>
+      <w:proofErr w:type="gramEnd"/>
+      <w:r>
+        <w:rPr>
+          <w:highlight w:val="yellow"/>
+        </w:rPr>
         <w:t xml:space="preserve"> in the data pros processing, data cleaning, data indication, data, reduction, data Mention, discretization.</w:t>
       </w:r>
     </w:p>
-    <w:p/>
-    <w:p>
-      <w:r>
+    <w:p>
+      <w:pPr>
+        <w:rPr>
+          <w:highlight w:val="yellow"/>
+        </w:rPr>
+      </w:pPr>
+    </w:p>
+    <w:p>
+      <w:pPr>
+        <w:rPr>
+          <w:highlight w:val="yellow"/>
+        </w:rPr>
+      </w:pPr>
+      <w:r>
+        <w:rPr>
+          <w:highlight w:val="yellow"/>
+        </w:rPr>
         <w:t xml:space="preserve">Then we have another summarize of what we're going to take. </w:t>
       </w:r>
       <w:proofErr w:type="gramStart"/>
       <w:r>
-        <w:t>So</w:t>
-      </w:r>
-      <w:proofErr w:type="gramEnd"/>
-      <w:r>
+        <w:rPr>
+          <w:highlight w:val="yellow"/>
+        </w:rPr>
+        <w:t>So</w:t>
+      </w:r>
+      <w:proofErr w:type="gramEnd"/>
+      <w:r>
+        <w:rPr>
+          <w:highlight w:val="yellow"/>
+        </w:rPr>
         <w:t xml:space="preserve"> first of all, what I about is data collection. Why reprocessing the data? The definitely, there are lots of reasons.</w:t>
       </w:r>
     </w:p>
-    <w:p/>
-    <w:p>
-      <w:r>
+    <w:p>
+      <w:pPr>
+        <w:rPr>
+          <w:highlight w:val="yellow"/>
+        </w:rPr>
+      </w:pPr>
+    </w:p>
+    <w:p>
+      <w:pPr>
+        <w:rPr>
+          <w:highlight w:val="yellow"/>
+        </w:rPr>
+      </w:pPr>
+      <w:r>
+        <w:rPr>
+          <w:highlight w:val="yellow"/>
+        </w:rPr>
         <w:t xml:space="preserve">Right? For example, merits for the data and, quite a </w:t>
       </w:r>
       <w:proofErr w:type="spellStart"/>
       <w:r>
+        <w:rPr>
+          <w:highlight w:val="yellow"/>
+        </w:rPr>
         <w:t>multi dimensional</w:t>
       </w:r>
       <w:proofErr w:type="spellEnd"/>
       <w:r>
+        <w:rPr>
+          <w:highlight w:val="yellow"/>
+        </w:rPr>
         <w:t xml:space="preserve"> video. For example, accuracy, whether correct or wrong or accurate or not, our completeness I'm not record unavailable person that I'm just missing.</w:t>
       </w:r>
     </w:p>
-    <w:p/>
-    <w:p>
-      <w:r>
+    <w:p>
+      <w:pPr>
+        <w:rPr>
+          <w:highlight w:val="yellow"/>
+        </w:rPr>
+      </w:pPr>
+    </w:p>
+    <w:p>
+      <w:pPr>
+        <w:rPr>
+          <w:highlight w:val="yellow"/>
+        </w:rPr>
+      </w:pPr>
+      <w:r>
+        <w:rPr>
+          <w:highlight w:val="yellow"/>
+        </w:rPr>
         <w:t xml:space="preserve">Right? Some can see the consistencies or some modified by some Not. Like and the time my, the time they updated and the ability so how trust was the datasets are corrected </w:t>
       </w:r>
       <w:proofErr w:type="gramStart"/>
       <w:r>
+        <w:rPr>
+          <w:highlight w:val="yellow"/>
+        </w:rPr>
         <w:t>And</w:t>
       </w:r>
       <w:proofErr w:type="gramEnd"/>
       <w:r>
+        <w:rPr>
+          <w:highlight w:val="yellow"/>
+        </w:rPr>
         <w:t xml:space="preserve"> the interpretability, so how easily data can be understood.</w:t>
       </w:r>
     </w:p>
-    <w:p/>
-    <w:p>
-      <w:r>
+    <w:p>
+      <w:pPr>
+        <w:rPr>
+          <w:highlight w:val="yellow"/>
+        </w:rPr>
+      </w:pPr>
+    </w:p>
+    <w:p>
+      <w:r>
+        <w:rPr>
+          <w:highlight w:val="yellow"/>
+        </w:rPr>
         <w:t xml:space="preserve">Right? There are all the different reasons that we needed to </w:t>
       </w:r>
       <w:proofErr w:type="spellStart"/>
       <w:r>
+        <w:rPr>
+          <w:highlight w:val="yellow"/>
+        </w:rPr>
         <w:t>pre process</w:t>
       </w:r>
       <w:proofErr w:type="spellEnd"/>
       <w:r>
+        <w:rPr>
+          <w:highlight w:val="yellow"/>
+        </w:rPr>
         <w:t xml:space="preserve"> the data.</w:t>
       </w:r>
     </w:p>
     <w:p/>
     <w:p>
-      <w:r>
+      <w:pPr>
+        <w:rPr>
+          <w:highlight w:val="yellow"/>
+        </w:rPr>
+      </w:pPr>
+      <w:r>
+        <w:rPr>
+          <w:highlight w:val="yellow"/>
+        </w:rPr>
         <w:t>So here are the major tasks that we will need to do in the, data preprocessing, for example, for in the data cleaning, we will try to fill the missing details, most noisy data identity, identify, or remove some outliers.</w:t>
       </w:r>
     </w:p>
-    <w:p/>
-    <w:p>
-      <w:proofErr w:type="gramStart"/>
-      <w:r>
-        <w:t>So</w:t>
-      </w:r>
-      <w:proofErr w:type="gramEnd"/>
-      <w:r>
+    <w:p>
+      <w:pPr>
+        <w:rPr>
+          <w:highlight w:val="yellow"/>
+        </w:rPr>
+      </w:pPr>
+    </w:p>
+    <w:p>
+      <w:pPr>
+        <w:rPr>
+          <w:highlight w:val="yellow"/>
+        </w:rPr>
+      </w:pPr>
+      <w:proofErr w:type="gramStart"/>
+      <w:r>
+        <w:rPr>
+          <w:highlight w:val="yellow"/>
+        </w:rPr>
+        <w:t>So</w:t>
+      </w:r>
+      <w:proofErr w:type="gramEnd"/>
+      <w:r>
+        <w:rPr>
+          <w:highlight w:val="yellow"/>
+        </w:rPr>
         <w:t xml:space="preserve"> what are outliers? We'll be, we got some Our website for some, to be in months, but it's, like, Most We already referred to some point that's a far away from the main.</w:t>
       </w:r>
     </w:p>
-    <w:p/>
-    <w:p>
-      <w:r>
+    <w:p>
+      <w:pPr>
+        <w:rPr>
+          <w:highlight w:val="yellow"/>
+        </w:rPr>
+      </w:pPr>
+    </w:p>
+    <w:p>
+      <w:pPr>
+        <w:rPr>
+          <w:highlight w:val="yellow"/>
+        </w:rPr>
+      </w:pPr>
+      <w:r>
+        <w:rPr>
+          <w:highlight w:val="yellow"/>
+        </w:rPr>
         <w:t xml:space="preserve">Yeah. Right? From when you did. Yeah. And our delegation, </w:t>
       </w:r>
       <w:proofErr w:type="gramStart"/>
       <w:r>
+        <w:rPr>
+          <w:highlight w:val="yellow"/>
+        </w:rPr>
         <w:t>That's</w:t>
       </w:r>
       <w:proofErr w:type="gramEnd"/>
       <w:r>
+        <w:rPr>
+          <w:highlight w:val="yellow"/>
+        </w:rPr>
         <w:t xml:space="preserve"> an indication where we are indicates of multiple dead sets like data cubes of bios.</w:t>
       </w:r>
     </w:p>
-    <w:p/>
-    <w:p>
-      <w:r>
+    <w:p>
+      <w:pPr>
+        <w:rPr>
+          <w:highlight w:val="yellow"/>
+        </w:rPr>
+      </w:pPr>
+    </w:p>
+    <w:p>
+      <w:pPr>
+        <w:rPr>
+          <w:highlight w:val="yellow"/>
+        </w:rPr>
+      </w:pPr>
+      <w:r>
+        <w:rPr>
+          <w:highlight w:val="yellow"/>
+        </w:rPr>
         <w:t>And that, reduction, for example, we are trying mean, use the dimensionality of the data, and the way we do some data compression, etcetera.</w:t>
       </w:r>
     </w:p>
-    <w:p/>
-    <w:p>
-      <w:r>
+    <w:p>
+      <w:pPr>
+        <w:rPr>
+          <w:highlight w:val="yellow"/>
+        </w:rPr>
+      </w:pPr>
+    </w:p>
+    <w:p>
+      <w:r>
+        <w:rPr>
+          <w:highlight w:val="yellow"/>
+        </w:rPr>
         <w:t>And the for the data transformation, and the data dispatcher, we will do some normalization and the concept that we will have some there. But first, about the data cleaning.</w:t>
       </w:r>
     </w:p>
     <w:p/>
     <w:p>
-      <w:r>
+      <w:pPr>
+        <w:rPr>
+          <w:highlight w:val="yellow"/>
+        </w:rPr>
+      </w:pPr>
+      <w:r>
+        <w:rPr>
+          <w:highlight w:val="yellow"/>
+        </w:rPr>
         <w:t>So that's there are several reasons that we needed to do that. Example, some data has incomplete, so lack of attribute values, lacking some certain attributes, of the interest or contain only some aggregate data.</w:t>
       </w:r>
     </w:p>
-    <w:p/>
-    <w:p>
-      <w:r>
+    <w:p>
+      <w:pPr>
+        <w:rPr>
+          <w:highlight w:val="yellow"/>
+        </w:rPr>
+      </w:pPr>
+    </w:p>
+    <w:p>
+      <w:pPr>
+        <w:rPr>
+          <w:highlight w:val="yellow"/>
+        </w:rPr>
+      </w:pPr>
+      <w:r>
+        <w:rPr>
+          <w:highlight w:val="yellow"/>
+        </w:rPr>
         <w:t xml:space="preserve">For example, some occupations that is equal to nothing. Right? </w:t>
       </w:r>
       <w:proofErr w:type="gramStart"/>
       <w:r>
-        <w:t>So</w:t>
-      </w:r>
-      <w:proofErr w:type="gramEnd"/>
-      <w:r>
+        <w:rPr>
+          <w:highlight w:val="yellow"/>
+        </w:rPr>
+        <w:t>So</w:t>
+      </w:r>
+      <w:proofErr w:type="gramEnd"/>
+      <w:r>
+        <w:rPr>
+          <w:highlight w:val="yellow"/>
+        </w:rPr>
         <w:t xml:space="preserve"> it's missing </w:t>
       </w:r>
       <w:proofErr w:type="spellStart"/>
       <w:r>
+        <w:rPr>
+          <w:highlight w:val="yellow"/>
+        </w:rPr>
         <w:t>missing</w:t>
       </w:r>
       <w:proofErr w:type="spellEnd"/>
       <w:r>
+        <w:rPr>
+          <w:highlight w:val="yellow"/>
+        </w:rPr>
         <w:t xml:space="preserve"> data there. And noisy is that it contains some noise, some errors on outliers. For example, a salary is able to negative ten. My it's a wrong data.</w:t>
       </w:r>
     </w:p>
-    <w:p/>
-    <w:p>
-      <w:r>
+    <w:p>
+      <w:pPr>
+        <w:rPr>
+          <w:highlight w:val="yellow"/>
+        </w:rPr>
+      </w:pPr>
+    </w:p>
+    <w:p>
+      <w:pPr>
+        <w:rPr>
+          <w:highlight w:val="yellow"/>
+        </w:rPr>
+      </w:pPr>
+      <w:r>
+        <w:rPr>
+          <w:highlight w:val="yellow"/>
+        </w:rPr>
         <w:t xml:space="preserve">Right? And </w:t>
       </w:r>
       <w:proofErr w:type="spellStart"/>
       <w:proofErr w:type="gramStart"/>
       <w:r>
+        <w:rPr>
+          <w:highlight w:val="yellow"/>
+        </w:rPr>
         <w:t>a</w:t>
       </w:r>
       <w:proofErr w:type="spellEnd"/>
       <w:proofErr w:type="gramEnd"/>
       <w:r>
+        <w:rPr>
+          <w:highlight w:val="yellow"/>
+        </w:rPr>
         <w:t xml:space="preserve"> inconsistent so it contains some discrepancies in the codes On NAMS, for example, edge is equal to 42. Birthday is equal in this number. Right? For the people you have given from the edge, you have given the first day.</w:t>
       </w:r>
     </w:p>
-    <w:p/>
-    <w:p>
-      <w:r>
+    <w:p>
+      <w:pPr>
+        <w:rPr>
+          <w:highlight w:val="yellow"/>
+        </w:rPr>
+      </w:pPr>
+    </w:p>
+    <w:p>
+      <w:pPr>
+        <w:rPr>
+          <w:highlight w:val="yellow"/>
+        </w:rPr>
+      </w:pPr>
+      <w:r>
+        <w:rPr>
+          <w:highlight w:val="yellow"/>
+        </w:rPr>
         <w:t xml:space="preserve">Right? The previous is a rating like a wide history is now someone really as of ABC. Right? It's different. And there are some other </w:t>
       </w:r>
       <w:proofErr w:type="gramStart"/>
       <w:r>
+        <w:rPr>
+          <w:highlight w:val="yellow"/>
+        </w:rPr>
         <w:t>discrepancy</w:t>
       </w:r>
       <w:proofErr w:type="gramEnd"/>
       <w:r>
+        <w:rPr>
+          <w:highlight w:val="yellow"/>
+        </w:rPr>
         <w:t xml:space="preserve"> duplicate the records. And even sometimes there are some intentional, some mistakes.</w:t>
       </w:r>
     </w:p>
-    <w:p/>
-    <w:p>
-      <w:r>
-        <w:t xml:space="preserve">For example, like, general one as, as everyone's birthday It is wrong. Right? And there are several reasons why we needed to do our data cleaning here. For incomplete, missing data. </w:t>
-      </w:r>
-      <w:proofErr w:type="gramStart"/>
-      <w:r>
-        <w:t>So</w:t>
-      </w:r>
-      <w:proofErr w:type="gramEnd"/>
-      <w:r>
+    <w:p>
+      <w:pPr>
+        <w:rPr>
+          <w:highlight w:val="yellow"/>
+        </w:rPr>
+      </w:pPr>
+    </w:p>
+    <w:p>
+      <w:pPr>
+        <w:rPr>
+          <w:highlight w:val="yellow"/>
+        </w:rPr>
+      </w:pPr>
+      <w:r>
+        <w:rPr>
+          <w:highlight w:val="yellow"/>
+        </w:rPr>
+        <w:t>For example, like, general one as, as everyone's birthday It is wrong. Right? And there are several reasons why we needed to do our data cleaning here.</w:t>
+      </w:r>
+      <w:r>
+        <w:t xml:space="preserve"> </w:t>
+      </w:r>
+      <w:r>
+        <w:rPr>
+          <w:highlight w:val="yellow"/>
+        </w:rPr>
+        <w:t xml:space="preserve">For incomplete, missing data. </w:t>
+      </w:r>
+      <w:proofErr w:type="gramStart"/>
+      <w:r>
+        <w:rPr>
+          <w:highlight w:val="yellow"/>
+        </w:rPr>
+        <w:t>So</w:t>
+      </w:r>
+      <w:proofErr w:type="gramEnd"/>
+      <w:r>
+        <w:rPr>
+          <w:highlight w:val="yellow"/>
+        </w:rPr>
         <w:t xml:space="preserve"> data is not always available.</w:t>
       </w:r>
     </w:p>
-    <w:p/>
-    <w:p>
-      <w:r>
+    <w:p>
+      <w:pPr>
+        <w:rPr>
+          <w:highlight w:val="yellow"/>
+        </w:rPr>
+      </w:pPr>
+    </w:p>
+    <w:p>
+      <w:pPr>
+        <w:rPr>
+          <w:highlight w:val="yellow"/>
+        </w:rPr>
+      </w:pPr>
+      <w:r>
+        <w:rPr>
+          <w:highlight w:val="yellow"/>
+        </w:rPr>
         <w:t xml:space="preserve">For example, magnitude, I have no record of errors for several attributes, </w:t>
       </w:r>
       <w:proofErr w:type="gramStart"/>
       <w:r>
-        <w:t>So</w:t>
-      </w:r>
-      <w:proofErr w:type="gramEnd"/>
-      <w:r>
+        <w:rPr>
+          <w:highlight w:val="yellow"/>
+        </w:rPr>
+        <w:t>So</w:t>
+      </w:r>
+      <w:proofErr w:type="gramEnd"/>
+      <w:r>
+        <w:rPr>
+          <w:highlight w:val="yellow"/>
+        </w:rPr>
         <w:t xml:space="preserve"> there's a customer in common in some several data, missing data made due to equipment, infection, and function and the ecosystem was auto recorded data and the data are not due to the misunderstanding and the </w:t>
       </w:r>
       <w:r>
+        <w:rPr>
+          <w:highlight w:val="yellow"/>
+        </w:rPr>
         <w:lastRenderedPageBreak/>
         <w:t>sudden data may not be considered important at a time of entering and a not register history of change of data.</w:t>
       </w:r>
     </w:p>
-    <w:p/>
-    <w:p>
-      <w:r>
-        <w:t xml:space="preserve">Missing data may need to be inferred. How can we handle the missing data? </w:t>
-      </w:r>
-      <w:proofErr w:type="gramStart"/>
-      <w:r>
-        <w:t>So</w:t>
-      </w:r>
-      <w:proofErr w:type="gramEnd"/>
-      <w:r>
+    <w:p>
+      <w:pPr>
+        <w:rPr>
+          <w:highlight w:val="yellow"/>
+        </w:rPr>
+      </w:pPr>
+    </w:p>
+    <w:p>
+      <w:pPr>
+        <w:rPr>
+          <w:highlight w:val="yellow"/>
+        </w:rPr>
+      </w:pPr>
+      <w:r>
+        <w:rPr>
+          <w:highlight w:val="yellow"/>
+        </w:rPr>
+        <w:t>Missing data may need to be inferred.</w:t>
+      </w:r>
+      <w:r>
+        <w:t xml:space="preserve"> </w:t>
+      </w:r>
+      <w:r>
+        <w:rPr>
+          <w:highlight w:val="yellow"/>
+        </w:rPr>
+        <w:t xml:space="preserve">How can we handle the missing data? </w:t>
+      </w:r>
+      <w:proofErr w:type="gramStart"/>
+      <w:r>
+        <w:rPr>
+          <w:highlight w:val="yellow"/>
+        </w:rPr>
+        <w:t>So</w:t>
+      </w:r>
+      <w:proofErr w:type="gramEnd"/>
+      <w:r>
+        <w:rPr>
+          <w:highlight w:val="yellow"/>
+        </w:rPr>
         <w:t xml:space="preserve"> we were trying to engross on the germ urine. It should be very easy to understand. We're just engross them.</w:t>
       </w:r>
     </w:p>
-    <w:p/>
-    <w:p>
-      <w:r>
+    <w:p>
+      <w:pPr>
+        <w:rPr>
+          <w:highlight w:val="yellow"/>
+        </w:rPr>
+      </w:pPr>
+    </w:p>
+    <w:p>
+      <w:pPr>
+        <w:rPr>
+          <w:highlight w:val="yellow"/>
+        </w:rPr>
+      </w:pPr>
+      <w:r>
+        <w:rPr>
+          <w:highlight w:val="yellow"/>
+        </w:rPr>
         <w:t xml:space="preserve">Right? If we have not That's how so here it's on when cost level is missing. I went through the classification in this case. </w:t>
       </w:r>
       <w:proofErr w:type="gramStart"/>
       <w:r>
-        <w:t>So</w:t>
-      </w:r>
-      <w:proofErr w:type="gramEnd"/>
-      <w:r>
+        <w:rPr>
+          <w:highlight w:val="yellow"/>
+        </w:rPr>
+        <w:t>So</w:t>
+      </w:r>
+      <w:proofErr w:type="gramEnd"/>
+      <w:r>
+        <w:rPr>
+          <w:highlight w:val="yellow"/>
+        </w:rPr>
         <w:t xml:space="preserve"> you cannot affect the percentage of missing various per attribute of various considerable.</w:t>
       </w:r>
     </w:p>
-    <w:p/>
-    <w:p>
-      <w:r>
+    <w:p>
+      <w:pPr>
+        <w:rPr>
+          <w:highlight w:val="yellow"/>
+        </w:rPr>
+      </w:pPr>
+    </w:p>
+    <w:p>
+      <w:pPr>
+        <w:rPr>
+          <w:highlight w:val="yellow"/>
+        </w:rPr>
+      </w:pPr>
+      <w:r>
+        <w:rPr>
+          <w:highlight w:val="yellow"/>
+        </w:rPr>
         <w:t>And, another way, maybe we try to fill in the missing various manually. Maybe some kind of or invisible, but, typically, we may need a drill, like, a feeling like the mean of some missing values. Right?</w:t>
       </w:r>
     </w:p>
-    <w:p/>
-    <w:p>
-      <w:proofErr w:type="gramStart"/>
-      <w:r>
-        <w:t>So</w:t>
-      </w:r>
-      <w:proofErr w:type="gramEnd"/>
-      <w:r>
+    <w:p>
+      <w:pPr>
+        <w:rPr>
+          <w:highlight w:val="yellow"/>
+        </w:rPr>
+      </w:pPr>
+    </w:p>
+    <w:p>
+      <w:pPr>
+        <w:rPr>
+          <w:highlight w:val="yellow"/>
+        </w:rPr>
+      </w:pPr>
+      <w:proofErr w:type="gramStart"/>
+      <w:r>
+        <w:rPr>
+          <w:highlight w:val="yellow"/>
+        </w:rPr>
+        <w:t>So</w:t>
+      </w:r>
+      <w:proofErr w:type="gramEnd"/>
+      <w:r>
+        <w:rPr>
+          <w:highlight w:val="yellow"/>
+        </w:rPr>
         <w:t xml:space="preserve"> if we are in our with, like, a global consider, for example, annoying a new class As I attribute the mean like that, I said, the attribute mean of all samples belong to the same class as model by where The most probable values, so the inference is best, as the patient formula or the decision tree.</w:t>
       </w:r>
     </w:p>
-    <w:p/>
-    <w:p>
-      <w:r>
-        <w:t xml:space="preserve">There are several ways you can do Autonomy, like, filling some missing values there. What about noise? </w:t>
-      </w:r>
-      <w:proofErr w:type="gramStart"/>
-      <w:r>
-        <w:t>So</w:t>
-      </w:r>
-      <w:proofErr w:type="gramEnd"/>
-      <w:r>
+    <w:p>
+      <w:pPr>
+        <w:rPr>
+          <w:highlight w:val="yellow"/>
+        </w:rPr>
+      </w:pPr>
+    </w:p>
+    <w:p>
+      <w:pPr>
+        <w:rPr>
+          <w:highlight w:val="yellow"/>
+        </w:rPr>
+      </w:pPr>
+      <w:r>
+        <w:rPr>
+          <w:highlight w:val="yellow"/>
+        </w:rPr>
+        <w:t>There are several ways you can do Autonomy, like, filling some missing values there.</w:t>
+      </w:r>
+      <w:r>
+        <w:t xml:space="preserve"> </w:t>
+      </w:r>
+      <w:r>
+        <w:rPr>
+          <w:highlight w:val="yellow"/>
+        </w:rPr>
+        <w:t xml:space="preserve">What about noise? </w:t>
+      </w:r>
+      <w:proofErr w:type="gramStart"/>
+      <w:r>
+        <w:rPr>
+          <w:highlight w:val="yellow"/>
+        </w:rPr>
+        <w:t>So</w:t>
+      </w:r>
+      <w:proofErr w:type="gramEnd"/>
+      <w:r>
+        <w:rPr>
+          <w:highlight w:val="yellow"/>
+        </w:rPr>
         <w:t xml:space="preserve"> the in my the noisy, you just missed the miss that, Azar. Random error or variance in a matter of the variable.</w:t>
       </w:r>
     </w:p>
-    <w:p/>
-    <w:p>
-      <w:r>
+    <w:p>
+      <w:pPr>
+        <w:rPr>
+          <w:highlight w:val="yellow"/>
+        </w:rPr>
+      </w:pPr>
+    </w:p>
+    <w:p>
+      <w:pPr>
+        <w:rPr>
+          <w:highlight w:val="yellow"/>
+        </w:rPr>
+      </w:pPr>
+      <w:r>
+        <w:rPr>
+          <w:highlight w:val="yellow"/>
+        </w:rPr>
         <w:t xml:space="preserve">So incorrect, attributes values may be due to the federal data collection instruments. </w:t>
       </w:r>
       <w:proofErr w:type="gramStart"/>
       <w:r>
-        <w:t>So</w:t>
-      </w:r>
-      <w:proofErr w:type="gramEnd"/>
-      <w:r>
+        <w:rPr>
+          <w:highlight w:val="yellow"/>
+        </w:rPr>
+        <w:t>So</w:t>
+      </w:r>
+      <w:proofErr w:type="gramEnd"/>
+      <w:r>
+        <w:rPr>
+          <w:highlight w:val="yellow"/>
+        </w:rPr>
         <w:t xml:space="preserve"> data entry problems, some data transmission problems, some technology limitation and inconsistency, namely information.</w:t>
       </w:r>
     </w:p>
-    <w:p/>
-    <w:p>
-      <w:r>
+    <w:p>
+      <w:pPr>
+        <w:rPr>
+          <w:highlight w:val="yellow"/>
+        </w:rPr>
+      </w:pPr>
+    </w:p>
+    <w:p>
+      <w:pPr>
+        <w:rPr>
+          <w:highlight w:val="yellow"/>
+        </w:rPr>
+      </w:pPr>
+      <w:r>
+        <w:rPr>
+          <w:highlight w:val="yellow"/>
+        </w:rPr>
         <w:t>So other data problems with required data cleaning, for example, that duplicated requires incomplete data, inconsistent data, And, has more lessons that we can handle on missing data for, like, billing, like, a first to start the data and partitioning into, equal frequency based.</w:t>
       </w:r>
     </w:p>
-    <w:p/>
-    <w:p>
-      <w:r>
+    <w:p>
+      <w:pPr>
+        <w:rPr>
+          <w:highlight w:val="yellow"/>
+        </w:rPr>
+      </w:pPr>
+    </w:p>
+    <w:p>
+      <w:pPr>
+        <w:rPr>
+          <w:highlight w:val="yellow"/>
+        </w:rPr>
+      </w:pPr>
+      <w:r>
+        <w:rPr>
+          <w:highlight w:val="yellow"/>
+        </w:rPr>
         <w:t>And then when can smoke be embarrassed, most by being medium, as most by being boundaries, etcetera.</w:t>
       </w:r>
     </w:p>
-    <w:p/>
-    <w:p>
-      <w:r>
+    <w:p>
+      <w:pPr>
+        <w:rPr>
+          <w:highlight w:val="yellow"/>
+        </w:rPr>
+      </w:pPr>
+    </w:p>
+    <w:p>
+      <w:pPr>
+        <w:rPr>
+          <w:highlight w:val="yellow"/>
+        </w:rPr>
+      </w:pPr>
+      <w:r>
+        <w:rPr>
+          <w:highlight w:val="yellow"/>
+        </w:rPr>
         <w:t>The by clearance was most by frequent of data is on regression punches, clustering is to detect and remove our layers to combine some human inspection.</w:t>
       </w:r>
     </w:p>
-    <w:p/>
-    <w:p>
-      <w:r>
+    <w:p>
+      <w:pPr>
+        <w:rPr>
+          <w:highlight w:val="yellow"/>
+        </w:rPr>
+      </w:pPr>
+    </w:p>
+    <w:p>
+      <w:r>
+        <w:rPr>
+          <w:highlight w:val="yellow"/>
+        </w:rPr>
         <w:lastRenderedPageBreak/>
         <w:t xml:space="preserve">So, for example, detect some suspicious values and the check by human </w:t>
       </w:r>
       <w:proofErr w:type="gramStart"/>
       <w:r>
+        <w:rPr>
+          <w:highlight w:val="yellow"/>
+        </w:rPr>
         <w:t>And</w:t>
       </w:r>
       <w:proofErr w:type="gramEnd"/>
       <w:r>
+        <w:rPr>
+          <w:highlight w:val="yellow"/>
+        </w:rPr>
         <w:t xml:space="preserve"> the journey with some possible out of here.</w:t>
       </w:r>
     </w:p>

</xml_diff>

<commit_message>
AI Week 2 Homework
</commit_message>
<xml_diff>
--- a/Application of AI/Task/Week 1/Transcribe.docx
+++ b/Application of AI/Task/Week 1/Transcribe.docx
@@ -12860,108 +12860,274 @@
     </w:p>
     <w:p/>
     <w:p>
-      <w:r>
+      <w:pPr>
+        <w:rPr>
+          <w:highlight w:val="yellow"/>
+        </w:rPr>
+      </w:pPr>
+      <w:r>
+        <w:rPr>
+          <w:highlight w:val="yellow"/>
+        </w:rPr>
         <w:t xml:space="preserve">For example, in this case, just a few </w:t>
       </w:r>
       <w:proofErr w:type="gramStart"/>
       <w:r>
+        <w:rPr>
+          <w:highlight w:val="yellow"/>
+        </w:rPr>
         <w:t>line</w:t>
       </w:r>
       <w:proofErr w:type="gramEnd"/>
       <w:r>
+        <w:rPr>
+          <w:highlight w:val="yellow"/>
+        </w:rPr>
         <w:t xml:space="preserve"> of codes. No matter this is the first line just about how you separate the data to 0. 725 as a test of 0. 75 as the training.</w:t>
       </w:r>
     </w:p>
-    <w:p/>
-    <w:p>
-      <w:r>
+    <w:p>
+      <w:pPr>
+        <w:rPr>
+          <w:highlight w:val="yellow"/>
+        </w:rPr>
+      </w:pPr>
+    </w:p>
+    <w:p>
+      <w:pPr>
+        <w:rPr>
+          <w:highlight w:val="yellow"/>
+        </w:rPr>
+      </w:pPr>
+      <w:r>
+        <w:rPr>
+          <w:highlight w:val="yellow"/>
+        </w:rPr>
         <w:t>And then, so in this case, we use a yellow logistic regression model LRM, and we're trying to fix the x-ray and the y-ray. So that way, we'll gather some predictions from another model so that we can compare the RC curves for them.</w:t>
       </w:r>
     </w:p>
-    <w:p/>
-    <w:p>
-      <w:r>
-        <w:t>Also, one line of code. Okay? We call this RC curve so that you will try to process everything for you. And then it is also useful to compute those stuff, and this is also another way.</w:t>
-      </w:r>
-    </w:p>
-    <w:p/>
-    <w:p>
-      <w:proofErr w:type="gramStart"/>
-      <w:r>
-        <w:t>So</w:t>
-      </w:r>
-      <w:proofErr w:type="gramEnd"/>
-      <w:r>
-        <w:t xml:space="preserve"> let's say Let's see what's the curves that we just calculate about in the previous example of here. </w:t>
-      </w:r>
-      <w:proofErr w:type="gramStart"/>
-      <w:r>
-        <w:t>So</w:t>
-      </w:r>
-      <w:proofErr w:type="gramEnd"/>
-      <w:r>
+    <w:p>
+      <w:pPr>
+        <w:rPr>
+          <w:highlight w:val="yellow"/>
+        </w:rPr>
+      </w:pPr>
+    </w:p>
+    <w:p>
+      <w:pPr>
+        <w:rPr>
+          <w:highlight w:val="yellow"/>
+        </w:rPr>
+      </w:pPr>
+      <w:r>
+        <w:rPr>
+          <w:highlight w:val="yellow"/>
+        </w:rPr>
+        <w:t>Also, one line of code. Okay? We call this RC curve so that you will try to process everything for you.</w:t>
+      </w:r>
+      <w:r>
+        <w:t xml:space="preserve"> </w:t>
+      </w:r>
+      <w:r>
+        <w:rPr>
+          <w:highlight w:val="yellow"/>
+        </w:rPr>
+        <w:t>And then it is also useful to compute those stuff, and this is also another way.</w:t>
+      </w:r>
+    </w:p>
+    <w:p>
+      <w:pPr>
+        <w:rPr>
+          <w:highlight w:val="yellow"/>
+        </w:rPr>
+      </w:pPr>
+    </w:p>
+    <w:p>
+      <w:pPr>
+        <w:rPr>
+          <w:highlight w:val="yellow"/>
+        </w:rPr>
+      </w:pPr>
+      <w:proofErr w:type="gramStart"/>
+      <w:r>
+        <w:rPr>
+          <w:highlight w:val="yellow"/>
+        </w:rPr>
+        <w:t>So</w:t>
+      </w:r>
+      <w:proofErr w:type="gramEnd"/>
+      <w:r>
+        <w:rPr>
+          <w:highlight w:val="yellow"/>
+        </w:rPr>
+        <w:t xml:space="preserve"> let's say Let's see what's the curves that we just calculate about in the previous example of here.</w:t>
+      </w:r>
+      <w:r>
+        <w:t xml:space="preserve"> </w:t>
+      </w:r>
+      <w:proofErr w:type="gramStart"/>
+      <w:r>
+        <w:rPr>
+          <w:highlight w:val="yellow"/>
+        </w:rPr>
+        <w:t>So</w:t>
+      </w:r>
+      <w:proofErr w:type="gramEnd"/>
+      <w:r>
+        <w:rPr>
+          <w:highlight w:val="yellow"/>
+        </w:rPr>
         <w:t xml:space="preserve"> by details of on the figure. So now is that </w:t>
       </w:r>
       <w:proofErr w:type="gramStart"/>
       <w:r>
+        <w:rPr>
+          <w:highlight w:val="yellow"/>
+        </w:rPr>
         <w:t>is</w:t>
       </w:r>
       <w:proofErr w:type="gramEnd"/>
       <w:r>
+        <w:rPr>
+          <w:highlight w:val="yellow"/>
+        </w:rPr>
         <w:t xml:space="preserve"> the figure that we really want to get again.</w:t>
       </w:r>
     </w:p>
-    <w:p/>
-    <w:p>
-      <w:r>
+    <w:p>
+      <w:pPr>
+        <w:rPr>
+          <w:highlight w:val="yellow"/>
+        </w:rPr>
+      </w:pPr>
+    </w:p>
+    <w:p>
+      <w:pPr>
+        <w:rPr>
+          <w:highlight w:val="yellow"/>
+        </w:rPr>
+      </w:pPr>
+      <w:r>
+        <w:rPr>
+          <w:highlight w:val="yellow"/>
+        </w:rPr>
         <w:t xml:space="preserve">The x as this is just a positive </w:t>
       </w:r>
       <w:proofErr w:type="spellStart"/>
       <w:r>
+        <w:rPr>
+          <w:highlight w:val="yellow"/>
+        </w:rPr>
         <w:t>positive</w:t>
       </w:r>
       <w:proofErr w:type="spellEnd"/>
       <w:r>
+        <w:rPr>
+          <w:highlight w:val="yellow"/>
+        </w:rPr>
         <w:t xml:space="preserve"> rate, and the y axis presents for the true positive and then here this blue line again is about random guess and this red line is the results from the Not just a regression.</w:t>
       </w:r>
     </w:p>
-    <w:p/>
-    <w:p>
-      <w:r>
+    <w:p>
+      <w:pPr>
+        <w:rPr>
+          <w:highlight w:val="yellow"/>
+        </w:rPr>
+      </w:pPr>
+    </w:p>
+    <w:p>
+      <w:pPr>
+        <w:rPr>
+          <w:highlight w:val="yellow"/>
+        </w:rPr>
+      </w:pPr>
+      <w:r>
+        <w:rPr>
+          <w:highlight w:val="yellow"/>
+        </w:rPr>
         <w:t>What does this mean? This means what? You have. Right? I want to get some answer from you.</w:t>
       </w:r>
     </w:p>
-    <w:p/>
-    <w:p>
-      <w:r>
+    <w:p>
+      <w:pPr>
+        <w:rPr>
+          <w:highlight w:val="yellow"/>
+        </w:rPr>
+      </w:pPr>
+    </w:p>
+    <w:p>
+      <w:pPr>
+        <w:rPr>
+          <w:highlight w:val="yellow"/>
+        </w:rPr>
+      </w:pPr>
+      <w:r>
+        <w:rPr>
+          <w:highlight w:val="yellow"/>
+        </w:rPr>
         <w:t xml:space="preserve">What does this mean? Yes. That's correct. </w:t>
       </w:r>
       <w:proofErr w:type="gramStart"/>
       <w:r>
-        <w:t>So</w:t>
-      </w:r>
-      <w:proofErr w:type="gramEnd"/>
-      <w:r>
+        <w:rPr>
+          <w:highlight w:val="yellow"/>
+        </w:rPr>
+        <w:t>So</w:t>
+      </w:r>
+      <w:proofErr w:type="gramEnd"/>
+      <w:r>
+        <w:rPr>
+          <w:highlight w:val="yellow"/>
+        </w:rPr>
         <w:t xml:space="preserve"> And, also, I think for those our online students usually get it because it is very good because, it is in this area, and also the l series voice achieves 0.</w:t>
       </w:r>
     </w:p>
-    <w:p/>
-    <w:p>
-      <w:r>
+    <w:p>
+      <w:pPr>
+        <w:rPr>
+          <w:highlight w:val="yellow"/>
+        </w:rPr>
+      </w:pPr>
+    </w:p>
+    <w:p>
+      <w:pPr>
+        <w:rPr>
+          <w:highlight w:val="yellow"/>
+        </w:rPr>
+      </w:pPr>
+      <w:r>
+        <w:rPr>
+          <w:highlight w:val="yellow"/>
+        </w:rPr>
         <w:t xml:space="preserve">97, which is pretty much, right, in many </w:t>
       </w:r>
       <w:proofErr w:type="gramStart"/>
       <w:r>
+        <w:rPr>
+          <w:highlight w:val="yellow"/>
+        </w:rPr>
         <w:t>classification</w:t>
       </w:r>
       <w:proofErr w:type="gramEnd"/>
       <w:r>
+        <w:rPr>
+          <w:highlight w:val="yellow"/>
+        </w:rPr>
         <w:t xml:space="preserve"> model. I think this actually be too much for today. I think you guys, have a very brief understanding about the regression and This, classification metrics.</w:t>
       </w:r>
     </w:p>
-    <w:p/>
-    <w:p>
-      <w:r>
+    <w:p>
+      <w:pPr>
+        <w:rPr>
+          <w:highlight w:val="yellow"/>
+        </w:rPr>
+      </w:pPr>
+    </w:p>
+    <w:p>
+      <w:r>
+        <w:rPr>
+          <w:highlight w:val="yellow"/>
+        </w:rPr>
         <w:t>And the start from, next week, we'll be ready to do some Hello? A little bit difficult understanding about mass stuff. For example, about logistic regression. I feel we already have this Can I process about logistic regression, Ryan?</w:t>
       </w:r>
     </w:p>

</xml_diff>